<commit_message>
Final edits? pt. 2
</commit_message>
<xml_diff>
--- a/Handout.docx
+++ b/Handout.docx
@@ -4,7 +4,7 @@
   <w:body>
     <w:p>
       <w:pPr>
-        <w:pStyle w:val="13"/>
+        <w:pStyle w:val="705"/>
         <w:jc w:val="left"/>
         <w:spacing w:line="262" w:lineRule="auto"/>
         <w:rPr>
@@ -25,10 +25,11 @@
           <w:szCs w:val="52"/>
         </w:rPr>
       </w:r>
+      <w:r/>
     </w:p>
     <w:p>
       <w:pPr>
-        <w:pStyle w:val="17"/>
+        <w:pStyle w:val="709"/>
         <w:spacing w:line="262" w:lineRule="auto"/>
       </w:pPr>
       <w:r>
@@ -38,7 +39,7 @@
     </w:p>
     <w:p>
       <w:pPr>
-        <w:pStyle w:val="605"/>
+        <w:pStyle w:val="885"/>
         <w:numPr>
           <w:ilvl w:val="0"/>
           <w:numId w:val="2"/>
@@ -52,7 +53,7 @@
     </w:p>
     <w:p>
       <w:pPr>
-        <w:pStyle w:val="605"/>
+        <w:pStyle w:val="885"/>
         <w:numPr>
           <w:ilvl w:val="0"/>
           <w:numId w:val="2"/>
@@ -70,10 +71,11 @@
           <w:highlight w:val="none"/>
         </w:rPr>
       </w:r>
+      <w:r/>
     </w:p>
     <w:p>
       <w:pPr>
-        <w:pStyle w:val="605"/>
+        <w:pStyle w:val="885"/>
         <w:numPr>
           <w:ilvl w:val="0"/>
           <w:numId w:val="2"/>
@@ -91,22 +93,33 @@
           <w:highlight w:val="none"/>
         </w:rPr>
       </w:r>
+      <w:r/>
     </w:p>
     <w:p>
       <w:pPr>
-        <w:pStyle w:val="605"/>
+        <w:pStyle w:val="885"/>
         <w:numPr>
           <w:ilvl w:val="0"/>
           <w:numId w:val="2"/>
         </w:numPr>
         <w:spacing w:line="262" w:lineRule="auto"/>
+        <w:rPr>
+          <w:highlight w:val="none"/>
+        </w:rPr>
       </w:pPr>
       <w:r>
         <w:rPr>
           <w:highlight w:val="none"/>
         </w:rPr>
-        <w:t xml:space="preserve">Simpler, einfach zu lesender und zu lernender Syntax</w:t>
+        <w:t xml:space="preserve">Simple, einfach zu lesende</w:t>
       </w:r>
+      <w:r>
+        <w:rPr>
+          <w:highlight w:val="none"/>
+        </w:rPr>
+        <w:t xml:space="preserve"> und zu lernende Syntax</w:t>
+      </w:r>
+      <w:r/>
       <w:r>
         <w:rPr>
           <w:highlight w:val="none"/>
@@ -115,7 +128,7 @@
     </w:p>
     <w:p>
       <w:pPr>
-        <w:pStyle w:val="605"/>
+        <w:pStyle w:val="885"/>
         <w:numPr>
           <w:ilvl w:val="0"/>
           <w:numId w:val="2"/>
@@ -133,10 +146,11 @@
           <w:highlight w:val="none"/>
         </w:rPr>
       </w:r>
+      <w:r/>
     </w:p>
     <w:p>
       <w:pPr>
-        <w:pStyle w:val="17"/>
+        <w:pStyle w:val="709"/>
         <w:spacing w:line="262" w:lineRule="auto"/>
       </w:pPr>
       <w:r>
@@ -150,10 +164,11 @@
           <w:highlight w:val="none"/>
         </w:rPr>
       </w:r>
+      <w:r/>
     </w:p>
     <w:p>
       <w:pPr>
-        <w:pStyle w:val="605"/>
+        <w:pStyle w:val="885"/>
         <w:numPr>
           <w:ilvl w:val="0"/>
           <w:numId w:val="3"/>
@@ -167,7 +182,7 @@
     </w:p>
     <w:p>
       <w:pPr>
-        <w:pStyle w:val="605"/>
+        <w:pStyle w:val="885"/>
         <w:numPr>
           <w:ilvl w:val="0"/>
           <w:numId w:val="3"/>
@@ -185,10 +200,11 @@
           <w:highlight w:val="none"/>
         </w:rPr>
       </w:r>
+      <w:r/>
     </w:p>
     <w:p>
       <w:pPr>
-        <w:pStyle w:val="605"/>
+        <w:pStyle w:val="885"/>
         <w:numPr>
           <w:ilvl w:val="0"/>
           <w:numId w:val="3"/>
@@ -206,10 +222,11 @@
           <w:highlight w:val="none"/>
         </w:rPr>
       </w:r>
+      <w:r/>
     </w:p>
     <w:p>
       <w:pPr>
-        <w:pStyle w:val="17"/>
+        <w:pStyle w:val="709"/>
         <w:spacing w:line="262" w:lineRule="auto"/>
       </w:pPr>
       <w:r>
@@ -223,10 +240,11 @@
           <w:highlight w:val="none"/>
         </w:rPr>
       </w:r>
+      <w:r/>
     </w:p>
     <w:p>
       <w:pPr>
-        <w:pStyle w:val="605"/>
+        <w:pStyle w:val="885"/>
         <w:numPr>
           <w:ilvl w:val="0"/>
           <w:numId w:val="4"/>
@@ -240,7 +258,7 @@
     </w:p>
     <w:p>
       <w:pPr>
-        <w:pStyle w:val="605"/>
+        <w:pStyle w:val="885"/>
         <w:numPr>
           <w:ilvl w:val="0"/>
           <w:numId w:val="4"/>
@@ -258,10 +276,11 @@
           <w:highlight w:val="none"/>
         </w:rPr>
       </w:r>
+      <w:r/>
     </w:p>
     <w:p>
       <w:pPr>
-        <w:pStyle w:val="605"/>
+        <w:pStyle w:val="885"/>
         <w:numPr>
           <w:ilvl w:val="0"/>
           <w:numId w:val="4"/>
@@ -279,10 +298,11 @@
           <w:highlight w:val="none"/>
         </w:rPr>
       </w:r>
+      <w:r/>
     </w:p>
     <w:p>
       <w:pPr>
-        <w:pStyle w:val="605"/>
+        <w:pStyle w:val="885"/>
         <w:numPr>
           <w:ilvl w:val="0"/>
           <w:numId w:val="4"/>
@@ -300,10 +320,11 @@
           <w:highlight w:val="none"/>
         </w:rPr>
       </w:r>
+      <w:r/>
     </w:p>
     <w:p>
       <w:pPr>
-        <w:pStyle w:val="17"/>
+        <w:pStyle w:val="709"/>
         <w:spacing w:line="262" w:lineRule="auto"/>
       </w:pPr>
       <w:r>
@@ -317,10 +338,11 @@
           <w:highlight w:val="none"/>
         </w:rPr>
       </w:r>
+      <w:r/>
     </w:p>
     <w:p>
       <w:pPr>
-        <w:pStyle w:val="605"/>
+        <w:pStyle w:val="885"/>
         <w:numPr>
           <w:ilvl w:val="0"/>
           <w:numId w:val="6"/>
@@ -362,7 +384,7 @@
     </w:p>
     <w:p>
       <w:pPr>
-        <w:pStyle w:val="605"/>
+        <w:pStyle w:val="885"/>
         <w:numPr>
           <w:ilvl w:val="0"/>
           <w:numId w:val="7"/>
@@ -404,7 +426,7 @@
     </w:p>
     <w:p>
       <w:pPr>
-        <w:pStyle w:val="605"/>
+        <w:pStyle w:val="885"/>
         <w:numPr>
           <w:ilvl w:val="0"/>
           <w:numId w:val="8"/>
@@ -443,7 +465,7 @@
     </w:p>
     <w:p>
       <w:pPr>
-        <w:pStyle w:val="605"/>
+        <w:pStyle w:val="885"/>
         <w:numPr>
           <w:ilvl w:val="0"/>
           <w:numId w:val="9"/>
@@ -464,7 +486,7 @@
     </w:p>
     <w:p>
       <w:pPr>
-        <w:pStyle w:val="605"/>
+        <w:pStyle w:val="885"/>
         <w:numPr>
           <w:ilvl w:val="0"/>
           <w:numId w:val="10"/>
@@ -485,7 +507,7 @@
     </w:p>
     <w:p>
       <w:pPr>
-        <w:pStyle w:val="605"/>
+        <w:pStyle w:val="885"/>
         <w:numPr>
           <w:ilvl w:val="0"/>
           <w:numId w:val="11"/>
@@ -516,10 +538,11 @@
           <w:bCs/>
         </w:rPr>
       </w:r>
+      <w:r/>
     </w:p>
     <w:p>
       <w:pPr>
-        <w:pStyle w:val="605"/>
+        <w:pStyle w:val="885"/>
         <w:numPr>
           <w:ilvl w:val="0"/>
           <w:numId w:val="12"/>
@@ -540,7 +563,7 @@
     </w:p>
     <w:p>
       <w:pPr>
-        <w:pStyle w:val="605"/>
+        <w:pStyle w:val="885"/>
         <w:numPr>
           <w:ilvl w:val="0"/>
           <w:numId w:val="13"/>
@@ -571,10 +594,11 @@
           <w:bCs/>
         </w:rPr>
       </w:r>
+      <w:r/>
     </w:p>
     <w:p>
       <w:pPr>
-        <w:pStyle w:val="605"/>
+        <w:pStyle w:val="885"/>
         <w:numPr>
           <w:ilvl w:val="0"/>
           <w:numId w:val="14"/>
@@ -595,7 +619,7 @@
     </w:p>
     <w:p>
       <w:pPr>
-        <w:pStyle w:val="605"/>
+        <w:pStyle w:val="885"/>
         <w:numPr>
           <w:ilvl w:val="0"/>
           <w:numId w:val="15"/>
@@ -623,7 +647,7 @@
     </w:p>
     <w:p>
       <w:pPr>
-        <w:pStyle w:val="605"/>
+        <w:pStyle w:val="885"/>
         <w:numPr>
           <w:ilvl w:val="0"/>
           <w:numId w:val="16"/>
@@ -649,15 +673,8 @@
         <w:t xml:space="preserve">Funktionen: </w:t>
       </w:r>
       <w:r>
-        <w:rPr>
-          <w:b/>
-          <w:bCs/>
-        </w:rPr>
-      </w:r>
-      <w:r>
         <w:t xml:space="preserve">Definition mit dem Schlüsselwort def und Rückgabe bei Bedarf mittels return.</w:t>
       </w:r>
-      <w:r/>
       <w:r>
         <w:rPr>
           <w:rFonts w:ascii="Times New Roman" w:hAnsi="Times New Roman" w:eastAsia="Times New Roman" w:cs="Times New Roman"/>
@@ -666,10 +683,11 @@
           <w:sz w:val="24"/>
         </w:rPr>
       </w:r>
+      <w:r/>
     </w:p>
     <w:p>
       <w:pPr>
-        <w:pStyle w:val="605"/>
+        <w:pStyle w:val="885"/>
         <w:numPr>
           <w:ilvl w:val="0"/>
           <w:numId w:val="20"/>
@@ -695,15 +713,8 @@
         <w:t xml:space="preserve">Module und Bibliotheken: </w:t>
       </w:r>
       <w:r>
-        <w:rPr>
-          <w:b/>
-          <w:bCs/>
-        </w:rPr>
-      </w:r>
-      <w:r>
         <w:t xml:space="preserve">Erweiterbare Funktionalität durch import von Modulen und Bibliotheken.</w:t>
       </w:r>
-      <w:r/>
       <w:r>
         <w:rPr>
           <w:rFonts w:ascii="Times New Roman" w:hAnsi="Times New Roman" w:eastAsia="Times New Roman" w:cs="Times New Roman"/>
@@ -712,10 +723,11 @@
           <w:sz w:val="24"/>
         </w:rPr>
       </w:r>
+      <w:r/>
     </w:p>
     <w:p>
       <w:pPr>
-        <w:pStyle w:val="605"/>
+        <w:pStyle w:val="885"/>
         <w:numPr>
           <w:ilvl w:val="0"/>
           <w:numId w:val="22"/>
@@ -741,15 +753,8 @@
         <w:t xml:space="preserve">Kommentare: </w:t>
       </w:r>
       <w:r>
-        <w:rPr>
-          <w:b/>
-          <w:bCs/>
-        </w:rPr>
-      </w:r>
-      <w:r>
         <w:t xml:space="preserve">Einzeilige Kommentare mit # für kurze Anmerkungen und Dokumentation.</w:t>
       </w:r>
-      <w:r/>
       <w:r>
         <w:rPr>
           <w:rFonts w:ascii="Times New Roman" w:hAnsi="Times New Roman" w:eastAsia="Times New Roman" w:cs="Times New Roman"/>
@@ -758,10 +763,11 @@
           <w:sz w:val="24"/>
         </w:rPr>
       </w:r>
+      <w:r/>
     </w:p>
     <w:p>
       <w:pPr>
-        <w:pStyle w:val="17"/>
+        <w:pStyle w:val="709"/>
       </w:pPr>
       <w:r>
         <w:t xml:space="preserve">Weitere Lernressourcen</w:t>
@@ -770,7 +776,7 @@
     </w:p>
     <w:p>
       <w:pPr>
-        <w:pStyle w:val="605"/>
+        <w:pStyle w:val="885"/>
         <w:numPr>
           <w:ilvl w:val="0"/>
           <w:numId w:val="24"/>
@@ -782,7 +788,7 @@
       <w:hyperlink r:id="rId10" w:tooltip="https://luca4.com" w:history="1">
         <w:r>
           <w:rPr>
-            <w:rStyle w:val="174"/>
+            <w:rStyle w:val="863"/>
           </w:rPr>
           <w:t xml:space="preserve">https://luca4.com</w:t>
         </w:r>
@@ -794,7 +800,7 @@
     </w:p>
     <w:p>
       <w:pPr>
-        <w:pStyle w:val="605"/>
+        <w:pStyle w:val="885"/>
         <w:numPr>
           <w:ilvl w:val="0"/>
           <w:numId w:val="24"/>
@@ -809,14 +815,14 @@
       <w:hyperlink r:id="rId11" w:tooltip="https://github.com/Tiefflieger06" w:history="1">
         <w:r>
           <w:rPr>
-            <w:rStyle w:val="174"/>
+            <w:rStyle w:val="863"/>
             <w:highlight w:val="none"/>
           </w:rPr>
           <w:t xml:space="preserve">https://github.com/Tiefflieger06</w:t>
         </w:r>
         <w:r>
           <w:rPr>
-            <w:rStyle w:val="174"/>
+            <w:rStyle w:val="863"/>
             <w:highlight w:val="none"/>
           </w:rPr>
         </w:r>
@@ -826,10 +832,11 @@
           <w:highlight w:val="none"/>
         </w:rPr>
       </w:r>
+      <w:r/>
     </w:p>
     <w:p>
       <w:pPr>
-        <w:pStyle w:val="605"/>
+        <w:pStyle w:val="885"/>
         <w:numPr>
           <w:ilvl w:val="0"/>
           <w:numId w:val="24"/>
@@ -849,20 +856,20 @@
       <w:hyperlink r:id="rId12" w:tooltip="https://github.com/Tiefflieger06/python-gfs-informatik" w:history="1">
         <w:r>
           <w:rPr>
-            <w:rStyle w:val="174"/>
+            <w:rStyle w:val="863"/>
             <w:highlight w:val="none"/>
           </w:rPr>
           <w:t xml:space="preserve">https://github.com/Tiefflieger06/python-gfs-informatik</w:t>
         </w:r>
         <w:r>
           <w:rPr>
-            <w:rStyle w:val="174"/>
+            <w:rStyle w:val="863"/>
             <w:highlight w:val="none"/>
           </w:rPr>
         </w:r>
         <w:r>
           <w:rPr>
-            <w:rStyle w:val="174"/>
+            <w:rStyle w:val="863"/>
             <w:highlight w:val="none"/>
           </w:rPr>
         </w:r>
@@ -872,21 +879,11 @@
           <w:highlight w:val="none"/>
         </w:rPr>
       </w:r>
-      <w:r>
-        <w:rPr>
-          <w:highlight w:val="none"/>
-        </w:rPr>
-      </w:r>
-      <w:r>
-        <w:rPr>
-          <w:highlight w:val="none"/>
-        </w:rPr>
-      </w:r>
       <w:r/>
     </w:p>
     <w:p>
       <w:pPr>
-        <w:pStyle w:val="605"/>
+        <w:pStyle w:val="885"/>
         <w:numPr>
           <w:ilvl w:val="0"/>
           <w:numId w:val="24"/>
@@ -903,10 +900,11 @@
           <w:highlight w:val="none"/>
         </w:rPr>
       </w:r>
+      <w:r/>
     </w:p>
     <w:p>
       <w:pPr>
-        <w:pStyle w:val="17"/>
+        <w:pStyle w:val="709"/>
       </w:pPr>
       <w:r>
         <w:rPr>
@@ -919,10 +917,11 @@
           <w:highlight w:val="none"/>
         </w:rPr>
       </w:r>
+      <w:r/>
     </w:p>
     <w:p>
       <w:pPr>
-        <w:pStyle w:val="605"/>
+        <w:pStyle w:val="885"/>
         <w:numPr>
           <w:ilvl w:val="0"/>
           <w:numId w:val="25"/>
@@ -932,22 +931,16 @@
       <w:hyperlink r:id="rId13" w:tooltip="https://docs.python.org/3/faq/general.html#what-is-python" w:history="1">
         <w:r>
           <w:rPr>
-            <w:rStyle w:val="174"/>
+            <w:rStyle w:val="863"/>
           </w:rPr>
           <w:t xml:space="preserve">https://docs.python.org/3/faq/general.html#what-is-python</w:t>
         </w:r>
         <w:r>
           <w:rPr>
-            <w:rStyle w:val="174"/>
+            <w:rStyle w:val="863"/>
           </w:rPr>
         </w:r>
       </w:hyperlink>
-      <w:r/>
-      <w:r>
-        <w:rPr>
-          <w:highlight w:val="none"/>
-        </w:rPr>
-      </w:r>
       <w:r>
         <w:rPr>
           <w:highlight w:val="none"/>
@@ -957,7 +950,7 @@
     </w:p>
     <w:p>
       <w:pPr>
-        <w:pStyle w:val="605"/>
+        <w:pStyle w:val="885"/>
         <w:numPr>
           <w:ilvl w:val="0"/>
           <w:numId w:val="25"/>
@@ -967,27 +960,21 @@
       <w:hyperlink r:id="rId14" w:tooltip="https://www.python.org/about/success/" w:history="1">
         <w:r>
           <w:rPr>
-            <w:rStyle w:val="174"/>
+            <w:rStyle w:val="863"/>
           </w:rPr>
           <w:t xml:space="preserve">https://www.python.org/about/success/</w:t>
         </w:r>
         <w:r>
           <w:rPr>
-            <w:rStyle w:val="174"/>
+            <w:rStyle w:val="863"/>
           </w:rPr>
         </w:r>
         <w:r>
           <w:rPr>
-            <w:rStyle w:val="174"/>
+            <w:rStyle w:val="863"/>
           </w:rPr>
         </w:r>
       </w:hyperlink>
-      <w:r/>
-      <w:r>
-        <w:rPr>
-          <w:highlight w:val="none"/>
-        </w:rPr>
-      </w:r>
       <w:r>
         <w:rPr>
           <w:highlight w:val="none"/>
@@ -1016,7 +1003,6 @@
       <w:pPr>
         <w:spacing w:after="0" w:line="240" w:lineRule="auto"/>
       </w:pPr>
-      <w:r/>
       <w:r>
         <w:separator/>
       </w:r>
@@ -1028,7 +1014,6 @@
       <w:pPr>
         <w:spacing w:after="0" w:line="240" w:lineRule="auto"/>
       </w:pPr>
-      <w:r/>
       <w:r>
         <w:continuationSeparator/>
       </w:r>
@@ -1045,7 +1030,6 @@
       <w:pPr>
         <w:spacing w:after="0" w:line="240" w:lineRule="auto"/>
       </w:pPr>
-      <w:r/>
       <w:r>
         <w:separator/>
       </w:r>
@@ -1057,7 +1041,6 @@
       <w:pPr>
         <w:spacing w:after="0" w:line="240" w:lineRule="auto"/>
       </w:pPr>
-      <w:r/>
       <w:r>
         <w:continuationSeparator/>
       </w:r>
@@ -1071,7 +1054,7 @@
 <w:hdr xmlns:wpc="http://schemas.microsoft.com/office/word/2010/wordprocessingCanvas" xmlns:mc="http://schemas.openxmlformats.org/markup-compatibility/2006" xmlns:o="urn:schemas-microsoft-com:office:office" xmlns:r="http://schemas.openxmlformats.org/officeDocument/2006/relationships" xmlns:m="http://schemas.openxmlformats.org/officeDocument/2006/math" xmlns:v="urn:schemas-microsoft-com:vml" xmlns:wp14="http://schemas.microsoft.com/office/word/2010/wordprocessingDrawing" xmlns:wp="http://schemas.openxmlformats.org/drawingml/2006/wordprocessingDrawing" xmlns:w10="urn:schemas-microsoft-com:office:word" xmlns:w="http://schemas.openxmlformats.org/wordprocessingml/2006/main" xmlns:w14="http://schemas.microsoft.com/office/word/2010/wordml" xmlns:w15="http://schemas.microsoft.com/office/word/2012/wordml" xmlns:wpg="http://schemas.microsoft.com/office/word/2010/wordprocessingGroup" xmlns:wpi="http://schemas.microsoft.com/office/word/2010/wordprocessingInk" xmlns:wne="http://schemas.microsoft.com/office/word/2006/wordml" xmlns:a="http://schemas.openxmlformats.org/drawingml/2006/main" xmlns:wps="http://schemas.microsoft.com/office/word/2010/wordprocessingShape" mc:Ignorable="w14 w15 wp14">
   <w:p>
     <w:pPr>
-      <w:pStyle w:val="42"/>
+      <w:pStyle w:val="731"/>
       <w:tabs>
         <w:tab w:val="clear" w:pos="7143" w:leader="none"/>
         <w:tab w:val="left" w:pos="7228" w:leader="none"/>
@@ -1094,7 +1077,7 @@
   </w:p>
   <w:p>
     <w:pPr>
-      <w:pStyle w:val="42"/>
+      <w:pStyle w:val="731"/>
     </w:pPr>
     <w:r>
       <w:rPr>
@@ -1107,6 +1090,7 @@
         <w:highlight w:val="none"/>
       </w:rPr>
     </w:r>
+    <w:r/>
   </w:p>
 </w:hdr>
 </file>
@@ -4572,11 +4556,11 @@
     <w:lsdException w:name="Bibliography" w:uiPriority="37"/>
     <w:lsdException w:name="TOC Heading" w:uiPriority="39" w:qFormat="1"/>
   </w:latentStyles>
-  <w:style w:type="paragraph" w:styleId="13">
+  <w:style w:type="paragraph" w:styleId="705">
     <w:name w:val="Heading 1"/>
-    <w:basedOn w:val="601"/>
-    <w:next w:val="601"/>
-    <w:link w:val="14"/>
+    <w:basedOn w:val="881"/>
+    <w:next w:val="881"/>
+    <w:link w:val="706"/>
     <w:uiPriority w:val="9"/>
     <w:qFormat/>
     <w:pPr>
@@ -4591,10 +4575,9 @@
       <w:szCs w:val="40"/>
     </w:rPr>
   </w:style>
-  <w:style w:type="character" w:styleId="14">
+  <w:style w:type="character" w:styleId="706">
     <w:name w:val="Heading 1 Char"/>
-    <w:basedOn w:val="11"/>
-    <w:link w:val="13"/>
+    <w:link w:val="705"/>
     <w:uiPriority w:val="9"/>
     <w:rPr>
       <w:rFonts w:ascii="Arial" w:hAnsi="Arial" w:eastAsia="Arial" w:cs="Arial"/>
@@ -4602,11 +4585,11 @@
       <w:szCs w:val="40"/>
     </w:rPr>
   </w:style>
-  <w:style w:type="paragraph" w:styleId="15">
+  <w:style w:type="paragraph" w:styleId="707">
     <w:name w:val="Heading 2"/>
-    <w:basedOn w:val="601"/>
-    <w:next w:val="601"/>
-    <w:link w:val="16"/>
+    <w:basedOn w:val="881"/>
+    <w:next w:val="881"/>
+    <w:link w:val="708"/>
     <w:uiPriority w:val="9"/>
     <w:unhideWhenUsed/>
     <w:qFormat/>
@@ -4621,21 +4604,20 @@
       <w:sz w:val="34"/>
     </w:rPr>
   </w:style>
-  <w:style w:type="character" w:styleId="16">
+  <w:style w:type="character" w:styleId="708">
     <w:name w:val="Heading 2 Char"/>
-    <w:basedOn w:val="11"/>
-    <w:link w:val="15"/>
+    <w:link w:val="707"/>
     <w:uiPriority w:val="9"/>
     <w:rPr>
       <w:rFonts w:ascii="Arial" w:hAnsi="Arial" w:eastAsia="Arial" w:cs="Arial"/>
       <w:sz w:val="34"/>
     </w:rPr>
   </w:style>
-  <w:style w:type="paragraph" w:styleId="17">
+  <w:style w:type="paragraph" w:styleId="709">
     <w:name w:val="Heading 3"/>
-    <w:basedOn w:val="601"/>
-    <w:next w:val="601"/>
-    <w:link w:val="18"/>
+    <w:basedOn w:val="881"/>
+    <w:next w:val="881"/>
+    <w:link w:val="710"/>
     <w:uiPriority w:val="9"/>
     <w:unhideWhenUsed/>
     <w:qFormat/>
@@ -4651,10 +4633,9 @@
       <w:szCs w:val="30"/>
     </w:rPr>
   </w:style>
-  <w:style w:type="character" w:styleId="18">
+  <w:style w:type="character" w:styleId="710">
     <w:name w:val="Heading 3 Char"/>
-    <w:basedOn w:val="11"/>
-    <w:link w:val="17"/>
+    <w:link w:val="709"/>
     <w:uiPriority w:val="9"/>
     <w:rPr>
       <w:rFonts w:ascii="Arial" w:hAnsi="Arial" w:eastAsia="Arial" w:cs="Arial"/>
@@ -4662,11 +4643,11 @@
       <w:szCs w:val="30"/>
     </w:rPr>
   </w:style>
-  <w:style w:type="paragraph" w:styleId="19">
+  <w:style w:type="paragraph" w:styleId="711">
     <w:name w:val="Heading 4"/>
-    <w:basedOn w:val="601"/>
-    <w:next w:val="601"/>
-    <w:link w:val="20"/>
+    <w:basedOn w:val="881"/>
+    <w:next w:val="881"/>
+    <w:link w:val="712"/>
     <w:uiPriority w:val="9"/>
     <w:unhideWhenUsed/>
     <w:qFormat/>
@@ -4684,10 +4665,9 @@
       <w:szCs w:val="26"/>
     </w:rPr>
   </w:style>
-  <w:style w:type="character" w:styleId="20">
+  <w:style w:type="character" w:styleId="712">
     <w:name w:val="Heading 4 Char"/>
-    <w:basedOn w:val="11"/>
-    <w:link w:val="19"/>
+    <w:link w:val="711"/>
     <w:uiPriority w:val="9"/>
     <w:rPr>
       <w:rFonts w:ascii="Arial" w:hAnsi="Arial" w:eastAsia="Arial" w:cs="Arial"/>
@@ -4697,11 +4677,11 @@
       <w:szCs w:val="26"/>
     </w:rPr>
   </w:style>
-  <w:style w:type="paragraph" w:styleId="21">
+  <w:style w:type="paragraph" w:styleId="713">
     <w:name w:val="Heading 5"/>
-    <w:basedOn w:val="601"/>
-    <w:next w:val="601"/>
-    <w:link w:val="22"/>
+    <w:basedOn w:val="881"/>
+    <w:next w:val="881"/>
+    <w:link w:val="714"/>
     <w:uiPriority w:val="9"/>
     <w:unhideWhenUsed/>
     <w:qFormat/>
@@ -4719,10 +4699,9 @@
       <w:szCs w:val="24"/>
     </w:rPr>
   </w:style>
-  <w:style w:type="character" w:styleId="22">
+  <w:style w:type="character" w:styleId="714">
     <w:name w:val="Heading 5 Char"/>
-    <w:basedOn w:val="11"/>
-    <w:link w:val="21"/>
+    <w:link w:val="713"/>
     <w:uiPriority w:val="9"/>
     <w:rPr>
       <w:rFonts w:ascii="Arial" w:hAnsi="Arial" w:eastAsia="Arial" w:cs="Arial"/>
@@ -4732,11 +4711,11 @@
       <w:szCs w:val="24"/>
     </w:rPr>
   </w:style>
-  <w:style w:type="paragraph" w:styleId="23">
+  <w:style w:type="paragraph" w:styleId="715">
     <w:name w:val="Heading 6"/>
-    <w:basedOn w:val="601"/>
-    <w:next w:val="601"/>
-    <w:link w:val="24"/>
+    <w:basedOn w:val="881"/>
+    <w:next w:val="881"/>
+    <w:link w:val="716"/>
     <w:uiPriority w:val="9"/>
     <w:unhideWhenUsed/>
     <w:qFormat/>
@@ -4754,10 +4733,9 @@
       <w:szCs w:val="22"/>
     </w:rPr>
   </w:style>
-  <w:style w:type="character" w:styleId="24">
+  <w:style w:type="character" w:styleId="716">
     <w:name w:val="Heading 6 Char"/>
-    <w:basedOn w:val="11"/>
-    <w:link w:val="23"/>
+    <w:link w:val="715"/>
     <w:uiPriority w:val="9"/>
     <w:rPr>
       <w:rFonts w:ascii="Arial" w:hAnsi="Arial" w:eastAsia="Arial" w:cs="Arial"/>
@@ -4767,11 +4745,11 @@
       <w:szCs w:val="22"/>
     </w:rPr>
   </w:style>
-  <w:style w:type="paragraph" w:styleId="25">
+  <w:style w:type="paragraph" w:styleId="717">
     <w:name w:val="Heading 7"/>
-    <w:basedOn w:val="601"/>
-    <w:next w:val="601"/>
-    <w:link w:val="26"/>
+    <w:basedOn w:val="881"/>
+    <w:next w:val="881"/>
+    <w:link w:val="718"/>
     <w:uiPriority w:val="9"/>
     <w:unhideWhenUsed/>
     <w:qFormat/>
@@ -4791,10 +4769,9 @@
       <w:szCs w:val="22"/>
     </w:rPr>
   </w:style>
-  <w:style w:type="character" w:styleId="26">
+  <w:style w:type="character" w:styleId="718">
     <w:name w:val="Heading 7 Char"/>
-    <w:basedOn w:val="11"/>
-    <w:link w:val="25"/>
+    <w:link w:val="717"/>
     <w:uiPriority w:val="9"/>
     <w:rPr>
       <w:rFonts w:ascii="Arial" w:hAnsi="Arial" w:eastAsia="Arial" w:cs="Arial"/>
@@ -4806,11 +4783,11 @@
       <w:szCs w:val="22"/>
     </w:rPr>
   </w:style>
-  <w:style w:type="paragraph" w:styleId="27">
+  <w:style w:type="paragraph" w:styleId="719">
     <w:name w:val="Heading 8"/>
-    <w:basedOn w:val="601"/>
-    <w:next w:val="601"/>
-    <w:link w:val="28"/>
+    <w:basedOn w:val="881"/>
+    <w:next w:val="881"/>
+    <w:link w:val="720"/>
     <w:uiPriority w:val="9"/>
     <w:unhideWhenUsed/>
     <w:qFormat/>
@@ -4828,10 +4805,9 @@
       <w:szCs w:val="22"/>
     </w:rPr>
   </w:style>
-  <w:style w:type="character" w:styleId="28">
+  <w:style w:type="character" w:styleId="720">
     <w:name w:val="Heading 8 Char"/>
-    <w:basedOn w:val="11"/>
-    <w:link w:val="27"/>
+    <w:link w:val="719"/>
     <w:uiPriority w:val="9"/>
     <w:rPr>
       <w:rFonts w:ascii="Arial" w:hAnsi="Arial" w:eastAsia="Arial" w:cs="Arial"/>
@@ -4841,11 +4817,11 @@
       <w:szCs w:val="22"/>
     </w:rPr>
   </w:style>
-  <w:style w:type="paragraph" w:styleId="29">
+  <w:style w:type="paragraph" w:styleId="721">
     <w:name w:val="Heading 9"/>
-    <w:basedOn w:val="601"/>
-    <w:next w:val="601"/>
-    <w:link w:val="30"/>
+    <w:basedOn w:val="881"/>
+    <w:next w:val="881"/>
+    <w:link w:val="722"/>
     <w:uiPriority w:val="9"/>
     <w:unhideWhenUsed/>
     <w:qFormat/>
@@ -4863,10 +4839,9 @@
       <w:szCs w:val="21"/>
     </w:rPr>
   </w:style>
-  <w:style w:type="character" w:styleId="30">
+  <w:style w:type="character" w:styleId="722">
     <w:name w:val="Heading 9 Char"/>
-    <w:basedOn w:val="11"/>
-    <w:link w:val="29"/>
+    <w:link w:val="721"/>
     <w:uiPriority w:val="9"/>
     <w:rPr>
       <w:rFonts w:ascii="Arial" w:hAnsi="Arial" w:eastAsia="Arial" w:cs="Arial"/>
@@ -4876,11 +4851,11 @@
       <w:szCs w:val="21"/>
     </w:rPr>
   </w:style>
-  <w:style w:type="paragraph" w:styleId="34">
+  <w:style w:type="paragraph" w:styleId="723">
     <w:name w:val="Title"/>
-    <w:basedOn w:val="601"/>
-    <w:next w:val="601"/>
-    <w:link w:val="35"/>
+    <w:basedOn w:val="881"/>
+    <w:next w:val="881"/>
+    <w:link w:val="724"/>
     <w:uiPriority w:val="10"/>
     <w:qFormat/>
     <w:pPr>
@@ -4892,21 +4867,20 @@
       <w:szCs w:val="48"/>
     </w:rPr>
   </w:style>
-  <w:style w:type="character" w:styleId="35">
+  <w:style w:type="character" w:styleId="724">
     <w:name w:val="Title Char"/>
-    <w:basedOn w:val="11"/>
-    <w:link w:val="34"/>
+    <w:link w:val="723"/>
     <w:uiPriority w:val="10"/>
     <w:rPr>
       <w:sz w:val="48"/>
       <w:szCs w:val="48"/>
     </w:rPr>
   </w:style>
-  <w:style w:type="paragraph" w:styleId="36">
+  <w:style w:type="paragraph" w:styleId="725">
     <w:name w:val="Subtitle"/>
-    <w:basedOn w:val="601"/>
-    <w:next w:val="601"/>
-    <w:link w:val="37"/>
+    <w:basedOn w:val="881"/>
+    <w:next w:val="881"/>
+    <w:link w:val="726"/>
     <w:uiPriority w:val="11"/>
     <w:qFormat/>
     <w:pPr>
@@ -4917,21 +4891,20 @@
       <w:szCs w:val="24"/>
     </w:rPr>
   </w:style>
-  <w:style w:type="character" w:styleId="37">
+  <w:style w:type="character" w:styleId="726">
     <w:name w:val="Subtitle Char"/>
-    <w:basedOn w:val="11"/>
-    <w:link w:val="36"/>
+    <w:link w:val="725"/>
     <w:uiPriority w:val="11"/>
     <w:rPr>
       <w:sz w:val="24"/>
       <w:szCs w:val="24"/>
     </w:rPr>
   </w:style>
-  <w:style w:type="paragraph" w:styleId="38">
+  <w:style w:type="paragraph" w:styleId="727">
     <w:name w:val="Quote"/>
-    <w:basedOn w:val="601"/>
-    <w:next w:val="601"/>
-    <w:link w:val="39"/>
+    <w:basedOn w:val="881"/>
+    <w:next w:val="881"/>
+    <w:link w:val="728"/>
     <w:uiPriority w:val="29"/>
     <w:qFormat/>
     <w:pPr>
@@ -4941,19 +4914,19 @@
       <w:i/>
     </w:rPr>
   </w:style>
-  <w:style w:type="character" w:styleId="39">
+  <w:style w:type="character" w:styleId="728">
     <w:name w:val="Quote Char"/>
-    <w:link w:val="38"/>
+    <w:link w:val="727"/>
     <w:uiPriority w:val="29"/>
     <w:rPr>
       <w:i/>
     </w:rPr>
   </w:style>
-  <w:style w:type="paragraph" w:styleId="40">
+  <w:style w:type="paragraph" w:styleId="729">
     <w:name w:val="Intense Quote"/>
-    <w:basedOn w:val="601"/>
-    <w:next w:val="601"/>
-    <w:link w:val="41"/>
+    <w:basedOn w:val="881"/>
+    <w:next w:val="881"/>
+    <w:link w:val="730"/>
     <w:uiPriority w:val="30"/>
     <w:qFormat/>
     <w:pPr>
@@ -4971,18 +4944,18 @@
       <w:i/>
     </w:rPr>
   </w:style>
-  <w:style w:type="character" w:styleId="41">
+  <w:style w:type="character" w:styleId="730">
     <w:name w:val="Intense Quote Char"/>
-    <w:link w:val="40"/>
+    <w:link w:val="729"/>
     <w:uiPriority w:val="30"/>
     <w:rPr>
       <w:i/>
     </w:rPr>
   </w:style>
-  <w:style w:type="paragraph" w:styleId="42">
+  <w:style w:type="paragraph" w:styleId="731">
     <w:name w:val="Header"/>
-    <w:basedOn w:val="601"/>
-    <w:link w:val="43"/>
+    <w:basedOn w:val="881"/>
+    <w:link w:val="732"/>
     <w:uiPriority w:val="99"/>
     <w:unhideWhenUsed/>
     <w:pPr>
@@ -4993,16 +4966,15 @@
       </w:tabs>
     </w:pPr>
   </w:style>
-  <w:style w:type="character" w:styleId="43">
+  <w:style w:type="character" w:styleId="732">
     <w:name w:val="Header Char"/>
-    <w:basedOn w:val="11"/>
-    <w:link w:val="42"/>
+    <w:link w:val="731"/>
     <w:uiPriority w:val="99"/>
   </w:style>
-  <w:style w:type="paragraph" w:styleId="44">
+  <w:style w:type="paragraph" w:styleId="733">
     <w:name w:val="Footer"/>
-    <w:basedOn w:val="601"/>
-    <w:link w:val="47"/>
+    <w:basedOn w:val="881"/>
+    <w:link w:val="736"/>
     <w:uiPriority w:val="99"/>
     <w:unhideWhenUsed/>
     <w:pPr>
@@ -5013,16 +4985,15 @@
       </w:tabs>
     </w:pPr>
   </w:style>
-  <w:style w:type="character" w:styleId="45">
+  <w:style w:type="character" w:styleId="734">
     <w:name w:val="Footer Char"/>
-    <w:basedOn w:val="11"/>
-    <w:link w:val="44"/>
+    <w:link w:val="733"/>
     <w:uiPriority w:val="99"/>
   </w:style>
-  <w:style w:type="paragraph" w:styleId="46">
+  <w:style w:type="paragraph" w:styleId="735">
     <w:name w:val="Caption"/>
-    <w:basedOn w:val="601"/>
-    <w:next w:val="601"/>
+    <w:basedOn w:val="881"/>
+    <w:next w:val="881"/>
     <w:uiPriority w:val="35"/>
     <w:semiHidden/>
     <w:unhideWhenUsed/>
@@ -5038,15 +5009,15 @@
       <w:szCs w:val="18"/>
     </w:rPr>
   </w:style>
-  <w:style w:type="character" w:styleId="47">
+  <w:style w:type="character" w:styleId="736">
     <w:name w:val="Caption Char"/>
-    <w:basedOn w:val="46"/>
-    <w:link w:val="44"/>
+    <w:basedOn w:val="735"/>
+    <w:link w:val="733"/>
     <w:uiPriority w:val="99"/>
   </w:style>
-  <w:style w:type="table" w:styleId="48">
+  <w:style w:type="table" w:styleId="737">
     <w:name w:val="Table Grid"/>
-    <w:basedOn w:val="602"/>
+    <w:basedOn w:val="882"/>
     <w:uiPriority w:val="59"/>
     <w:pPr>
       <w:spacing w:after="0" w:line="240" w:lineRule="auto"/>
@@ -5069,9 +5040,9 @@
       </w:tblCellMar>
     </w:tblPr>
   </w:style>
-  <w:style w:type="table" w:styleId="49">
+  <w:style w:type="table" w:styleId="738">
     <w:name w:val="Table Grid Light"/>
-    <w:basedOn w:val="602"/>
+    <w:basedOn w:val="882"/>
     <w:uiPriority w:val="59"/>
     <w:pPr>
       <w:spacing w:after="0" w:line="240" w:lineRule="auto"/>
@@ -5094,9 +5065,9 @@
       </w:tblCellMar>
     </w:tblPr>
   </w:style>
-  <w:style w:type="table" w:styleId="50">
+  <w:style w:type="table" w:styleId="739">
     <w:name w:val="Plain Table 1"/>
-    <w:basedOn w:val="602"/>
+    <w:basedOn w:val="882"/>
     <w:uiPriority w:val="59"/>
     <w:pPr>
       <w:spacing w:after="0" w:line="240" w:lineRule="auto"/>
@@ -5161,9 +5132,9 @@
       </w:rPr>
     </w:tblStylePr>
   </w:style>
-  <w:style w:type="table" w:styleId="51">
+  <w:style w:type="table" w:styleId="740">
     <w:name w:val="Plain Table 2"/>
-    <w:basedOn w:val="602"/>
+    <w:basedOn w:val="882"/>
     <w:uiPriority w:val="59"/>
     <w:pPr>
       <w:spacing w:after="0" w:line="240" w:lineRule="auto"/>
@@ -5246,9 +5217,9 @@
       </w:rPr>
     </w:tblStylePr>
   </w:style>
-  <w:style w:type="table" w:styleId="52">
+  <w:style w:type="table" w:styleId="741">
     <w:name w:val="Plain Table 3"/>
-    <w:basedOn w:val="602"/>
+    <w:basedOn w:val="882"/>
     <w:uiPriority w:val="99"/>
     <w:pPr>
       <w:spacing w:after="0" w:line="240" w:lineRule="auto"/>
@@ -5323,9 +5294,9 @@
       </w:rPr>
     </w:tblStylePr>
   </w:style>
-  <w:style w:type="table" w:styleId="53">
+  <w:style w:type="table" w:styleId="742">
     <w:name w:val="Plain Table 4"/>
-    <w:basedOn w:val="602"/>
+    <w:basedOn w:val="882"/>
     <w:uiPriority w:val="99"/>
     <w:pPr>
       <w:spacing w:after="0" w:line="240" w:lineRule="auto"/>
@@ -5380,9 +5351,9 @@
       </w:rPr>
     </w:tblStylePr>
   </w:style>
-  <w:style w:type="table" w:styleId="54">
+  <w:style w:type="table" w:styleId="743">
     <w:name w:val="Plain Table 5"/>
-    <w:basedOn w:val="602"/>
+    <w:basedOn w:val="882"/>
     <w:uiPriority w:val="99"/>
     <w:pPr>
       <w:spacing w:after="0" w:line="240" w:lineRule="auto"/>
@@ -5468,9 +5439,9 @@
       </w:tcPr>
     </w:tblStylePr>
   </w:style>
-  <w:style w:type="table" w:styleId="55">
+  <w:style w:type="table" w:styleId="744">
     <w:name w:val="Grid Table 1 Light"/>
-    <w:basedOn w:val="602"/>
+    <w:basedOn w:val="882"/>
     <w:uiPriority w:val="99"/>
     <w:pPr>
       <w:spacing w:after="0" w:line="240" w:lineRule="auto"/>
@@ -5533,9 +5504,9 @@
       </w:rPr>
     </w:tblStylePr>
   </w:style>
-  <w:style w:type="table" w:styleId="56">
+  <w:style w:type="table" w:styleId="745">
     <w:name w:val="Grid Table 1 Light - Accent 1"/>
-    <w:basedOn w:val="602"/>
+    <w:basedOn w:val="882"/>
     <w:uiPriority w:val="99"/>
     <w:pPr>
       <w:spacing w:after="0" w:line="240" w:lineRule="auto"/>
@@ -5598,9 +5569,9 @@
       </w:rPr>
     </w:tblStylePr>
   </w:style>
-  <w:style w:type="table" w:styleId="57">
+  <w:style w:type="table" w:styleId="746">
     <w:name w:val="Grid Table 1 Light - Accent 2"/>
-    <w:basedOn w:val="602"/>
+    <w:basedOn w:val="882"/>
     <w:uiPriority w:val="99"/>
     <w:pPr>
       <w:spacing w:after="0" w:line="240" w:lineRule="auto"/>
@@ -5663,9 +5634,9 @@
       </w:rPr>
     </w:tblStylePr>
   </w:style>
-  <w:style w:type="table" w:styleId="58">
+  <w:style w:type="table" w:styleId="747">
     <w:name w:val="Grid Table 1 Light - Accent 3"/>
-    <w:basedOn w:val="602"/>
+    <w:basedOn w:val="882"/>
     <w:uiPriority w:val="99"/>
     <w:pPr>
       <w:spacing w:after="0" w:line="240" w:lineRule="auto"/>
@@ -5728,9 +5699,9 @@
       </w:rPr>
     </w:tblStylePr>
   </w:style>
-  <w:style w:type="table" w:styleId="59">
+  <w:style w:type="table" w:styleId="748">
     <w:name w:val="Grid Table 1 Light - Accent 4"/>
-    <w:basedOn w:val="602"/>
+    <w:basedOn w:val="882"/>
     <w:uiPriority w:val="99"/>
     <w:pPr>
       <w:spacing w:after="0" w:line="240" w:lineRule="auto"/>
@@ -5793,9 +5764,9 @@
       </w:rPr>
     </w:tblStylePr>
   </w:style>
-  <w:style w:type="table" w:styleId="60">
+  <w:style w:type="table" w:styleId="749">
     <w:name w:val="Grid Table 1 Light - Accent 5"/>
-    <w:basedOn w:val="602"/>
+    <w:basedOn w:val="882"/>
     <w:uiPriority w:val="99"/>
     <w:pPr>
       <w:spacing w:after="0" w:line="240" w:lineRule="auto"/>
@@ -5858,9 +5829,9 @@
       </w:rPr>
     </w:tblStylePr>
   </w:style>
-  <w:style w:type="table" w:styleId="61">
+  <w:style w:type="table" w:styleId="750">
     <w:name w:val="Grid Table 1 Light - Accent 6"/>
-    <w:basedOn w:val="602"/>
+    <w:basedOn w:val="882"/>
     <w:uiPriority w:val="99"/>
     <w:pPr>
       <w:spacing w:after="0" w:line="240" w:lineRule="auto"/>
@@ -5923,9 +5894,9 @@
       </w:rPr>
     </w:tblStylePr>
   </w:style>
-  <w:style w:type="table" w:styleId="62">
+  <w:style w:type="table" w:styleId="751">
     <w:name w:val="Grid Table 2"/>
-    <w:basedOn w:val="602"/>
+    <w:basedOn w:val="882"/>
     <w:uiPriority w:val="99"/>
     <w:pPr>
       <w:spacing w:after="0" w:line="240" w:lineRule="auto"/>
@@ -6003,9 +5974,9 @@
       </w:tcPr>
     </w:tblStylePr>
   </w:style>
-  <w:style w:type="table" w:styleId="63">
+  <w:style w:type="table" w:styleId="752">
     <w:name w:val="Grid Table 2 - Accent 1"/>
-    <w:basedOn w:val="602"/>
+    <w:basedOn w:val="882"/>
     <w:uiPriority w:val="99"/>
     <w:pPr>
       <w:spacing w:after="0" w:line="240" w:lineRule="auto"/>
@@ -6083,9 +6054,9 @@
       </w:tcPr>
     </w:tblStylePr>
   </w:style>
-  <w:style w:type="table" w:styleId="64">
+  <w:style w:type="table" w:styleId="753">
     <w:name w:val="Grid Table 2 - Accent 2"/>
-    <w:basedOn w:val="602"/>
+    <w:basedOn w:val="882"/>
     <w:uiPriority w:val="99"/>
     <w:pPr>
       <w:spacing w:after="0" w:line="240" w:lineRule="auto"/>
@@ -6163,9 +6134,9 @@
       </w:tcPr>
     </w:tblStylePr>
   </w:style>
-  <w:style w:type="table" w:styleId="65">
+  <w:style w:type="table" w:styleId="754">
     <w:name w:val="Grid Table 2 - Accent 3"/>
-    <w:basedOn w:val="602"/>
+    <w:basedOn w:val="882"/>
     <w:uiPriority w:val="99"/>
     <w:pPr>
       <w:spacing w:after="0" w:line="240" w:lineRule="auto"/>
@@ -6243,9 +6214,9 @@
       </w:tcPr>
     </w:tblStylePr>
   </w:style>
-  <w:style w:type="table" w:styleId="66">
+  <w:style w:type="table" w:styleId="755">
     <w:name w:val="Grid Table 2 - Accent 4"/>
-    <w:basedOn w:val="602"/>
+    <w:basedOn w:val="882"/>
     <w:uiPriority w:val="99"/>
     <w:pPr>
       <w:spacing w:after="0" w:line="240" w:lineRule="auto"/>
@@ -6323,9 +6294,9 @@
       </w:tcPr>
     </w:tblStylePr>
   </w:style>
-  <w:style w:type="table" w:styleId="67">
+  <w:style w:type="table" w:styleId="756">
     <w:name w:val="Grid Table 2 - Accent 5"/>
-    <w:basedOn w:val="602"/>
+    <w:basedOn w:val="882"/>
     <w:uiPriority w:val="99"/>
     <w:pPr>
       <w:spacing w:after="0" w:line="240" w:lineRule="auto"/>
@@ -6403,9 +6374,9 @@
       </w:tcPr>
     </w:tblStylePr>
   </w:style>
-  <w:style w:type="table" w:styleId="68">
+  <w:style w:type="table" w:styleId="757">
     <w:name w:val="Grid Table 2 - Accent 6"/>
-    <w:basedOn w:val="602"/>
+    <w:basedOn w:val="882"/>
     <w:uiPriority w:val="99"/>
     <w:pPr>
       <w:spacing w:after="0" w:line="240" w:lineRule="auto"/>
@@ -6483,9 +6454,9 @@
       </w:tcPr>
     </w:tblStylePr>
   </w:style>
-  <w:style w:type="table" w:styleId="69">
+  <w:style w:type="table" w:styleId="758">
     <w:name w:val="Grid Table 3"/>
-    <w:basedOn w:val="602"/>
+    <w:basedOn w:val="882"/>
     <w:uiPriority w:val="99"/>
     <w:pPr>
       <w:spacing w:after="0" w:line="240" w:lineRule="auto"/>
@@ -6529,7 +6500,7 @@
         <w:jc w:val="right"/>
       </w:pPr>
       <w:tcPr>
-        <w:shd w:color="ffffff"/>
+        <w:shd w:val="clear" w:color="ffffff"/>
         <w:tcBorders>
           <w:top w:val="none" w:color="000000" w:sz="4" w:space="0"/>
           <w:left w:val="none" w:color="000000" w:sz="4" w:space="0"/>
@@ -6559,7 +6530,7 @@
         <w:color w:val="404040"/>
       </w:rPr>
       <w:tcPr>
-        <w:shd w:color="ffffff"/>
+        <w:shd w:val="clear" w:color="ffffff"/>
         <w:tcBorders>
           <w:top w:val="none" w:color="000000" w:sz="4" w:space="0"/>
           <w:left w:val="none" w:color="000000" w:sz="4" w:space="0"/>
@@ -6584,9 +6555,9 @@
       </w:tcPr>
     </w:tblStylePr>
   </w:style>
-  <w:style w:type="table" w:styleId="70">
+  <w:style w:type="table" w:styleId="759">
     <w:name w:val="Grid Table 3 - Accent 1"/>
-    <w:basedOn w:val="602"/>
+    <w:basedOn w:val="882"/>
     <w:uiPriority w:val="99"/>
     <w:pPr>
       <w:spacing w:after="0" w:line="240" w:lineRule="auto"/>
@@ -6630,7 +6601,7 @@
         <w:jc w:val="right"/>
       </w:pPr>
       <w:tcPr>
-        <w:shd w:color="ffffff"/>
+        <w:shd w:val="clear" w:color="ffffff"/>
         <w:tcBorders>
           <w:top w:val="none" w:color="000000" w:sz="4" w:space="0"/>
           <w:left w:val="none" w:color="000000" w:sz="4" w:space="0"/>
@@ -6660,7 +6631,7 @@
         <w:color w:val="404040"/>
       </w:rPr>
       <w:tcPr>
-        <w:shd w:color="ffffff"/>
+        <w:shd w:val="clear" w:color="ffffff"/>
         <w:tcBorders>
           <w:top w:val="none" w:color="000000" w:sz="4" w:space="0"/>
           <w:left w:val="none" w:color="000000" w:sz="4" w:space="0"/>
@@ -6685,9 +6656,9 @@
       </w:tcPr>
     </w:tblStylePr>
   </w:style>
-  <w:style w:type="table" w:styleId="71">
+  <w:style w:type="table" w:styleId="760">
     <w:name w:val="Grid Table 3 - Accent 2"/>
-    <w:basedOn w:val="602"/>
+    <w:basedOn w:val="882"/>
     <w:uiPriority w:val="99"/>
     <w:pPr>
       <w:spacing w:after="0" w:line="240" w:lineRule="auto"/>
@@ -6731,7 +6702,7 @@
         <w:jc w:val="right"/>
       </w:pPr>
       <w:tcPr>
-        <w:shd w:color="ffffff"/>
+        <w:shd w:val="clear" w:color="ffffff"/>
         <w:tcBorders>
           <w:top w:val="none" w:color="000000" w:sz="4" w:space="0"/>
           <w:left w:val="none" w:color="000000" w:sz="4" w:space="0"/>
@@ -6761,7 +6732,7 @@
         <w:color w:val="404040"/>
       </w:rPr>
       <w:tcPr>
-        <w:shd w:color="ffffff"/>
+        <w:shd w:val="clear" w:color="ffffff"/>
         <w:tcBorders>
           <w:top w:val="none" w:color="000000" w:sz="4" w:space="0"/>
           <w:left w:val="none" w:color="000000" w:sz="4" w:space="0"/>
@@ -6786,9 +6757,9 @@
       </w:tcPr>
     </w:tblStylePr>
   </w:style>
-  <w:style w:type="table" w:styleId="72">
+  <w:style w:type="table" w:styleId="761">
     <w:name w:val="Grid Table 3 - Accent 3"/>
-    <w:basedOn w:val="602"/>
+    <w:basedOn w:val="882"/>
     <w:uiPriority w:val="99"/>
     <w:pPr>
       <w:spacing w:after="0" w:line="240" w:lineRule="auto"/>
@@ -6832,7 +6803,7 @@
         <w:jc w:val="right"/>
       </w:pPr>
       <w:tcPr>
-        <w:shd w:color="ffffff"/>
+        <w:shd w:val="clear" w:color="ffffff"/>
         <w:tcBorders>
           <w:top w:val="none" w:color="000000" w:sz="4" w:space="0"/>
           <w:left w:val="none" w:color="000000" w:sz="4" w:space="0"/>
@@ -6862,7 +6833,7 @@
         <w:color w:val="404040"/>
       </w:rPr>
       <w:tcPr>
-        <w:shd w:color="ffffff"/>
+        <w:shd w:val="clear" w:color="ffffff"/>
         <w:tcBorders>
           <w:top w:val="none" w:color="000000" w:sz="4" w:space="0"/>
           <w:left w:val="none" w:color="000000" w:sz="4" w:space="0"/>
@@ -6887,9 +6858,9 @@
       </w:tcPr>
     </w:tblStylePr>
   </w:style>
-  <w:style w:type="table" w:styleId="73">
+  <w:style w:type="table" w:styleId="762">
     <w:name w:val="Grid Table 3 - Accent 4"/>
-    <w:basedOn w:val="602"/>
+    <w:basedOn w:val="882"/>
     <w:uiPriority w:val="99"/>
     <w:pPr>
       <w:spacing w:after="0" w:line="240" w:lineRule="auto"/>
@@ -6933,7 +6904,7 @@
         <w:jc w:val="right"/>
       </w:pPr>
       <w:tcPr>
-        <w:shd w:color="ffffff"/>
+        <w:shd w:val="clear" w:color="ffffff"/>
         <w:tcBorders>
           <w:top w:val="none" w:color="000000" w:sz="4" w:space="0"/>
           <w:left w:val="none" w:color="000000" w:sz="4" w:space="0"/>
@@ -6963,7 +6934,7 @@
         <w:color w:val="404040"/>
       </w:rPr>
       <w:tcPr>
-        <w:shd w:color="ffffff"/>
+        <w:shd w:val="clear" w:color="ffffff"/>
         <w:tcBorders>
           <w:top w:val="none" w:color="000000" w:sz="4" w:space="0"/>
           <w:left w:val="none" w:color="000000" w:sz="4" w:space="0"/>
@@ -6988,9 +6959,9 @@
       </w:tcPr>
     </w:tblStylePr>
   </w:style>
-  <w:style w:type="table" w:styleId="74">
+  <w:style w:type="table" w:styleId="763">
     <w:name w:val="Grid Table 3 - Accent 5"/>
-    <w:basedOn w:val="602"/>
+    <w:basedOn w:val="882"/>
     <w:uiPriority w:val="99"/>
     <w:pPr>
       <w:spacing w:after="0" w:line="240" w:lineRule="auto"/>
@@ -7034,7 +7005,7 @@
         <w:jc w:val="right"/>
       </w:pPr>
       <w:tcPr>
-        <w:shd w:color="ffffff"/>
+        <w:shd w:val="clear" w:color="ffffff"/>
         <w:tcBorders>
           <w:top w:val="none" w:color="000000" w:sz="4" w:space="0"/>
           <w:left w:val="none" w:color="000000" w:sz="4" w:space="0"/>
@@ -7064,7 +7035,7 @@
         <w:color w:val="404040"/>
       </w:rPr>
       <w:tcPr>
-        <w:shd w:color="ffffff"/>
+        <w:shd w:val="clear" w:color="ffffff"/>
         <w:tcBorders>
           <w:top w:val="none" w:color="000000" w:sz="4" w:space="0"/>
           <w:left w:val="none" w:color="000000" w:sz="4" w:space="0"/>
@@ -7089,9 +7060,9 @@
       </w:tcPr>
     </w:tblStylePr>
   </w:style>
-  <w:style w:type="table" w:styleId="75">
+  <w:style w:type="table" w:styleId="764">
     <w:name w:val="Grid Table 3 - Accent 6"/>
-    <w:basedOn w:val="602"/>
+    <w:basedOn w:val="882"/>
     <w:uiPriority w:val="99"/>
     <w:pPr>
       <w:spacing w:after="0" w:line="240" w:lineRule="auto"/>
@@ -7135,7 +7106,7 @@
         <w:jc w:val="right"/>
       </w:pPr>
       <w:tcPr>
-        <w:shd w:color="ffffff"/>
+        <w:shd w:val="clear" w:color="ffffff"/>
         <w:tcBorders>
           <w:top w:val="none" w:color="000000" w:sz="4" w:space="0"/>
           <w:left w:val="none" w:color="000000" w:sz="4" w:space="0"/>
@@ -7165,7 +7136,7 @@
         <w:color w:val="404040"/>
       </w:rPr>
       <w:tcPr>
-        <w:shd w:color="ffffff"/>
+        <w:shd w:val="clear" w:color="ffffff"/>
         <w:tcBorders>
           <w:top w:val="none" w:color="000000" w:sz="4" w:space="0"/>
           <w:left w:val="none" w:color="000000" w:sz="4" w:space="0"/>
@@ -7190,9 +7161,9 @@
       </w:tcPr>
     </w:tblStylePr>
   </w:style>
-  <w:style w:type="table" w:styleId="76">
+  <w:style w:type="table" w:styleId="765">
     <w:name w:val="Grid Table 4"/>
-    <w:basedOn w:val="602"/>
+    <w:basedOn w:val="882"/>
     <w:uiPriority w:val="59"/>
     <w:pPr>
       <w:spacing w:after="0" w:line="240" w:lineRule="auto"/>
@@ -7271,9 +7242,9 @@
       </w:tcPr>
     </w:tblStylePr>
   </w:style>
-  <w:style w:type="table" w:styleId="77">
+  <w:style w:type="table" w:styleId="766">
     <w:name w:val="Grid Table 4 - Accent 1"/>
-    <w:basedOn w:val="602"/>
+    <w:basedOn w:val="882"/>
     <w:uiPriority w:val="59"/>
     <w:pPr>
       <w:spacing w:after="0" w:line="240" w:lineRule="auto"/>
@@ -7352,9 +7323,9 @@
       </w:tcPr>
     </w:tblStylePr>
   </w:style>
-  <w:style w:type="table" w:styleId="78">
+  <w:style w:type="table" w:styleId="767">
     <w:name w:val="Grid Table 4 - Accent 2"/>
-    <w:basedOn w:val="602"/>
+    <w:basedOn w:val="882"/>
     <w:uiPriority w:val="59"/>
     <w:pPr>
       <w:spacing w:after="0" w:line="240" w:lineRule="auto"/>
@@ -7433,9 +7404,9 @@
       </w:tcPr>
     </w:tblStylePr>
   </w:style>
-  <w:style w:type="table" w:styleId="79">
+  <w:style w:type="table" w:styleId="768">
     <w:name w:val="Grid Table 4 - Accent 3"/>
-    <w:basedOn w:val="602"/>
+    <w:basedOn w:val="882"/>
     <w:uiPriority w:val="59"/>
     <w:pPr>
       <w:spacing w:after="0" w:line="240" w:lineRule="auto"/>
@@ -7514,9 +7485,9 @@
       </w:tcPr>
     </w:tblStylePr>
   </w:style>
-  <w:style w:type="table" w:styleId="80">
+  <w:style w:type="table" w:styleId="769">
     <w:name w:val="Grid Table 4 - Accent 4"/>
-    <w:basedOn w:val="602"/>
+    <w:basedOn w:val="882"/>
     <w:uiPriority w:val="59"/>
     <w:pPr>
       <w:spacing w:after="0" w:line="240" w:lineRule="auto"/>
@@ -7595,9 +7566,9 @@
       </w:tcPr>
     </w:tblStylePr>
   </w:style>
-  <w:style w:type="table" w:styleId="81">
+  <w:style w:type="table" w:styleId="770">
     <w:name w:val="Grid Table 4 - Accent 5"/>
-    <w:basedOn w:val="602"/>
+    <w:basedOn w:val="882"/>
     <w:uiPriority w:val="59"/>
     <w:pPr>
       <w:spacing w:after="0" w:line="240" w:lineRule="auto"/>
@@ -7676,9 +7647,9 @@
       </w:tcPr>
     </w:tblStylePr>
   </w:style>
-  <w:style w:type="table" w:styleId="82">
+  <w:style w:type="table" w:styleId="771">
     <w:name w:val="Grid Table 4 - Accent 6"/>
-    <w:basedOn w:val="602"/>
+    <w:basedOn w:val="882"/>
     <w:uiPriority w:val="59"/>
     <w:pPr>
       <w:spacing w:after="0" w:line="240" w:lineRule="auto"/>
@@ -7757,9 +7728,9 @@
       </w:tcPr>
     </w:tblStylePr>
   </w:style>
-  <w:style w:type="table" w:styleId="83">
+  <w:style w:type="table" w:styleId="772">
     <w:name w:val="Grid Table 5 Dark"/>
-    <w:basedOn w:val="602"/>
+    <w:basedOn w:val="882"/>
     <w:uiPriority w:val="99"/>
     <w:pPr>
       <w:spacing w:after="0" w:line="240" w:lineRule="auto"/>
@@ -7836,9 +7807,9 @@
       </w:tcPr>
     </w:tblStylePr>
   </w:style>
-  <w:style w:type="table" w:styleId="84">
+  <w:style w:type="table" w:styleId="773">
     <w:name w:val="Grid Table 5 Dark- Accent 1"/>
-    <w:basedOn w:val="602"/>
+    <w:basedOn w:val="882"/>
     <w:uiPriority w:val="99"/>
     <w:pPr>
       <w:spacing w:after="0" w:line="240" w:lineRule="auto"/>
@@ -7915,9 +7886,9 @@
       </w:tcPr>
     </w:tblStylePr>
   </w:style>
-  <w:style w:type="table" w:styleId="85">
+  <w:style w:type="table" w:styleId="774">
     <w:name w:val="Grid Table 5 Dark - Accent 2"/>
-    <w:basedOn w:val="602"/>
+    <w:basedOn w:val="882"/>
     <w:uiPriority w:val="99"/>
     <w:pPr>
       <w:spacing w:after="0" w:line="240" w:lineRule="auto"/>
@@ -7994,9 +7965,9 @@
       </w:tcPr>
     </w:tblStylePr>
   </w:style>
-  <w:style w:type="table" w:styleId="86">
+  <w:style w:type="table" w:styleId="775">
     <w:name w:val="Grid Table 5 Dark - Accent 3"/>
-    <w:basedOn w:val="602"/>
+    <w:basedOn w:val="882"/>
     <w:uiPriority w:val="99"/>
     <w:pPr>
       <w:spacing w:after="0" w:line="240" w:lineRule="auto"/>
@@ -8073,9 +8044,9 @@
       </w:tcPr>
     </w:tblStylePr>
   </w:style>
-  <w:style w:type="table" w:styleId="87">
+  <w:style w:type="table" w:styleId="776">
     <w:name w:val="Grid Table 5 Dark- Accent 4"/>
-    <w:basedOn w:val="602"/>
+    <w:basedOn w:val="882"/>
     <w:uiPriority w:val="99"/>
     <w:pPr>
       <w:spacing w:after="0" w:line="240" w:lineRule="auto"/>
@@ -8152,9 +8123,9 @@
       </w:tcPr>
     </w:tblStylePr>
   </w:style>
-  <w:style w:type="table" w:styleId="88">
+  <w:style w:type="table" w:styleId="777">
     <w:name w:val="Grid Table 5 Dark - Accent 5"/>
-    <w:basedOn w:val="602"/>
+    <w:basedOn w:val="882"/>
     <w:uiPriority w:val="99"/>
     <w:pPr>
       <w:spacing w:after="0" w:line="240" w:lineRule="auto"/>
@@ -8231,9 +8202,9 @@
       </w:tcPr>
     </w:tblStylePr>
   </w:style>
-  <w:style w:type="table" w:styleId="89">
+  <w:style w:type="table" w:styleId="778">
     <w:name w:val="Grid Table 5 Dark - Accent 6"/>
-    <w:basedOn w:val="602"/>
+    <w:basedOn w:val="882"/>
     <w:uiPriority w:val="99"/>
     <w:pPr>
       <w:spacing w:after="0" w:line="240" w:lineRule="auto"/>
@@ -8310,9 +8281,9 @@
       </w:tcPr>
     </w:tblStylePr>
   </w:style>
-  <w:style w:type="table" w:styleId="90">
+  <w:style w:type="table" w:styleId="779">
     <w:name w:val="Grid Table 6 Colorful"/>
-    <w:basedOn w:val="602"/>
+    <w:basedOn w:val="882"/>
     <w:uiPriority w:val="99"/>
     <w:pPr>
       <w:spacing w:after="0" w:line="240" w:lineRule="auto"/>
@@ -8389,9 +8360,9 @@
       </w:rPr>
     </w:tblStylePr>
   </w:style>
-  <w:style w:type="table" w:styleId="91">
+  <w:style w:type="table" w:styleId="780">
     <w:name w:val="Grid Table 6 Colorful - Accent 1"/>
-    <w:basedOn w:val="602"/>
+    <w:basedOn w:val="882"/>
     <w:uiPriority w:val="99"/>
     <w:pPr>
       <w:spacing w:after="0" w:line="240" w:lineRule="auto"/>
@@ -8468,9 +8439,9 @@
       </w:rPr>
     </w:tblStylePr>
   </w:style>
-  <w:style w:type="table" w:styleId="92">
+  <w:style w:type="table" w:styleId="781">
     <w:name w:val="Grid Table 6 Colorful - Accent 2"/>
-    <w:basedOn w:val="602"/>
+    <w:basedOn w:val="882"/>
     <w:uiPriority w:val="99"/>
     <w:pPr>
       <w:spacing w:after="0" w:line="240" w:lineRule="auto"/>
@@ -8547,9 +8518,9 @@
       </w:rPr>
     </w:tblStylePr>
   </w:style>
-  <w:style w:type="table" w:styleId="93">
+  <w:style w:type="table" w:styleId="782">
     <w:name w:val="Grid Table 6 Colorful - Accent 3"/>
-    <w:basedOn w:val="602"/>
+    <w:basedOn w:val="882"/>
     <w:uiPriority w:val="99"/>
     <w:pPr>
       <w:spacing w:after="0" w:line="240" w:lineRule="auto"/>
@@ -8626,9 +8597,9 @@
       </w:rPr>
     </w:tblStylePr>
   </w:style>
-  <w:style w:type="table" w:styleId="94">
+  <w:style w:type="table" w:styleId="783">
     <w:name w:val="Grid Table 6 Colorful - Accent 4"/>
-    <w:basedOn w:val="602"/>
+    <w:basedOn w:val="882"/>
     <w:uiPriority w:val="99"/>
     <w:pPr>
       <w:spacing w:after="0" w:line="240" w:lineRule="auto"/>
@@ -8705,9 +8676,9 @@
       </w:rPr>
     </w:tblStylePr>
   </w:style>
-  <w:style w:type="table" w:styleId="95">
+  <w:style w:type="table" w:styleId="784">
     <w:name w:val="Grid Table 6 Colorful - Accent 5"/>
-    <w:basedOn w:val="602"/>
+    <w:basedOn w:val="882"/>
     <w:uiPriority w:val="99"/>
     <w:pPr>
       <w:spacing w:after="0" w:line="240" w:lineRule="auto"/>
@@ -8784,9 +8755,9 @@
       </w:rPr>
     </w:tblStylePr>
   </w:style>
-  <w:style w:type="table" w:styleId="96">
+  <w:style w:type="table" w:styleId="785">
     <w:name w:val="Grid Table 6 Colorful - Accent 6"/>
-    <w:basedOn w:val="602"/>
+    <w:basedOn w:val="882"/>
     <w:uiPriority w:val="99"/>
     <w:pPr>
       <w:spacing w:after="0" w:line="240" w:lineRule="auto"/>
@@ -8863,9 +8834,9 @@
       </w:rPr>
     </w:tblStylePr>
   </w:style>
-  <w:style w:type="table" w:styleId="97">
+  <w:style w:type="table" w:styleId="786">
     <w:name w:val="Grid Table 7 Colorful"/>
-    <w:basedOn w:val="602"/>
+    <w:basedOn w:val="882"/>
     <w:uiPriority w:val="99"/>
     <w:pPr>
       <w:spacing w:after="0" w:line="240" w:lineRule="auto"/>
@@ -8914,11 +8885,11 @@
         <w:jc w:val="right"/>
       </w:pPr>
       <w:tcPr>
-        <w:shd w:color="ffffff"/>
-        <w:tcBorders>
-          <w:top w:val="none"/>
-          <w:left w:val="none"/>
-          <w:bottom w:val="none"/>
+        <w:shd w:val="clear" w:color="ffffff"/>
+        <w:tcBorders>
+          <w:top w:val="none" w:color="000000" w:sz="4" w:space="0"/>
+          <w:left w:val="none" w:color="000000" w:sz="4" w:space="0"/>
+          <w:bottom w:val="none" w:color="000000" w:sz="4" w:space="0"/>
           <w:right w:val="single" w:color="000000" w:themeColor="text1" w:themeTint="80" w:sz="4" w:space="0"/>
         </w:tcBorders>
       </w:tcPr>
@@ -8933,10 +8904,10 @@
       <w:tcPr>
         <w:shd w:val="clear" w:color="ffffff" w:themeColor="light1" w:fill="ffffff" w:themeFill="light1"/>
         <w:tcBorders>
-          <w:top w:val="none"/>
-          <w:left w:val="none"/>
+          <w:top w:val="none" w:color="000000" w:sz="4" w:space="0"/>
+          <w:left w:val="none" w:color="000000" w:sz="4" w:space="0"/>
           <w:bottom w:val="single" w:color="000000" w:themeColor="text1" w:themeTint="80" w:sz="4" w:space="0"/>
-          <w:right w:val="none"/>
+          <w:right w:val="none" w:color="000000" w:sz="4" w:space="0"/>
         </w:tcBorders>
       </w:tcPr>
     </w:tblStylePr>
@@ -8948,12 +8919,12 @@
         <w:sz w:val="22"/>
       </w:rPr>
       <w:tcPr>
-        <w:shd w:color="ffffff"/>
-        <w:tcBorders>
-          <w:top w:val="none"/>
+        <w:shd w:val="clear" w:color="ffffff"/>
+        <w:tcBorders>
+          <w:top w:val="none" w:color="000000" w:sz="4" w:space="0"/>
           <w:left w:val="single" w:color="000000" w:themeColor="text1" w:themeTint="80" w:sz="4" w:space="0"/>
-          <w:bottom w:val="none"/>
-          <w:right w:val="none"/>
+          <w:bottom w:val="none" w:color="000000" w:sz="4" w:space="0"/>
+          <w:right w:val="none" w:color="000000" w:sz="4" w:space="0"/>
         </w:tcBorders>
       </w:tcPr>
     </w:tblStylePr>
@@ -8968,16 +8939,16 @@
         <w:shd w:val="clear" w:color="ffffff" w:themeColor="light1" w:fill="ffffff" w:themeFill="light1"/>
         <w:tcBorders>
           <w:top w:val="single" w:color="000000" w:themeColor="text1" w:themeTint="80" w:sz="4" w:space="0"/>
-          <w:left w:val="none"/>
-          <w:bottom w:val="none"/>
-          <w:right w:val="none"/>
-        </w:tcBorders>
-      </w:tcPr>
-    </w:tblStylePr>
-  </w:style>
-  <w:style w:type="table" w:styleId="98">
+          <w:left w:val="none" w:color="000000" w:sz="4" w:space="0"/>
+          <w:bottom w:val="none" w:color="000000" w:sz="4" w:space="0"/>
+          <w:right w:val="none" w:color="000000" w:sz="4" w:space="0"/>
+        </w:tcBorders>
+      </w:tcPr>
+    </w:tblStylePr>
+  </w:style>
+  <w:style w:type="table" w:styleId="787">
     <w:name w:val="Grid Table 7 Colorful - Accent 1"/>
-    <w:basedOn w:val="602"/>
+    <w:basedOn w:val="882"/>
     <w:uiPriority w:val="99"/>
     <w:pPr>
       <w:spacing w:after="0" w:line="240" w:lineRule="auto"/>
@@ -9026,11 +8997,11 @@
         <w:jc w:val="right"/>
       </w:pPr>
       <w:tcPr>
-        <w:shd w:color="ffffff"/>
-        <w:tcBorders>
-          <w:top w:val="none"/>
-          <w:left w:val="none"/>
-          <w:bottom w:val="none"/>
+        <w:shd w:val="clear" w:color="ffffff"/>
+        <w:tcBorders>
+          <w:top w:val="none" w:color="000000" w:sz="4" w:space="0"/>
+          <w:left w:val="none" w:color="000000" w:sz="4" w:space="0"/>
+          <w:bottom w:val="none" w:color="000000" w:sz="4" w:space="0"/>
           <w:right w:val="single" w:color="000000" w:themeColor="accent1" w:themeTint="80" w:sz="4" w:space="0"/>
         </w:tcBorders>
       </w:tcPr>
@@ -9045,10 +9016,10 @@
       <w:tcPr>
         <w:shd w:val="clear" w:color="ffffff" w:themeColor="light1" w:fill="ffffff" w:themeFill="light1"/>
         <w:tcBorders>
-          <w:top w:val="none"/>
-          <w:left w:val="none"/>
+          <w:top w:val="none" w:color="000000" w:sz="4" w:space="0"/>
+          <w:left w:val="none" w:color="000000" w:sz="4" w:space="0"/>
           <w:bottom w:val="single" w:color="000000" w:themeColor="accent1" w:themeTint="80" w:sz="4" w:space="0"/>
-          <w:right w:val="none"/>
+          <w:right w:val="none" w:color="000000" w:sz="4" w:space="0"/>
         </w:tcBorders>
       </w:tcPr>
     </w:tblStylePr>
@@ -9060,12 +9031,12 @@
         <w:sz w:val="22"/>
       </w:rPr>
       <w:tcPr>
-        <w:shd w:color="ffffff"/>
-        <w:tcBorders>
-          <w:top w:val="none"/>
+        <w:shd w:val="clear" w:color="ffffff"/>
+        <w:tcBorders>
+          <w:top w:val="none" w:color="000000" w:sz="4" w:space="0"/>
           <w:left w:val="single" w:color="000000" w:themeColor="accent1" w:themeTint="80" w:sz="4" w:space="0"/>
-          <w:bottom w:val="none"/>
-          <w:right w:val="none"/>
+          <w:bottom w:val="none" w:color="000000" w:sz="4" w:space="0"/>
+          <w:right w:val="none" w:color="000000" w:sz="4" w:space="0"/>
         </w:tcBorders>
       </w:tcPr>
     </w:tblStylePr>
@@ -9080,16 +9051,16 @@
         <w:shd w:val="clear" w:color="ffffff" w:themeColor="light1" w:fill="ffffff" w:themeFill="light1"/>
         <w:tcBorders>
           <w:top w:val="single" w:color="000000" w:themeColor="accent1" w:themeTint="80" w:sz="4" w:space="0"/>
-          <w:left w:val="none"/>
-          <w:bottom w:val="none"/>
-          <w:right w:val="none"/>
-        </w:tcBorders>
-      </w:tcPr>
-    </w:tblStylePr>
-  </w:style>
-  <w:style w:type="table" w:styleId="99">
+          <w:left w:val="none" w:color="000000" w:sz="4" w:space="0"/>
+          <w:bottom w:val="none" w:color="000000" w:sz="4" w:space="0"/>
+          <w:right w:val="none" w:color="000000" w:sz="4" w:space="0"/>
+        </w:tcBorders>
+      </w:tcPr>
+    </w:tblStylePr>
+  </w:style>
+  <w:style w:type="table" w:styleId="788">
     <w:name w:val="Grid Table 7 Colorful - Accent 2"/>
-    <w:basedOn w:val="602"/>
+    <w:basedOn w:val="882"/>
     <w:uiPriority w:val="99"/>
     <w:pPr>
       <w:spacing w:after="0" w:line="240" w:lineRule="auto"/>
@@ -9138,11 +9109,11 @@
         <w:jc w:val="right"/>
       </w:pPr>
       <w:tcPr>
-        <w:shd w:color="ffffff"/>
-        <w:tcBorders>
-          <w:top w:val="none"/>
-          <w:left w:val="none"/>
-          <w:bottom w:val="none"/>
+        <w:shd w:val="clear" w:color="ffffff"/>
+        <w:tcBorders>
+          <w:top w:val="none" w:color="000000" w:sz="4" w:space="0"/>
+          <w:left w:val="none" w:color="000000" w:sz="4" w:space="0"/>
+          <w:bottom w:val="none" w:color="000000" w:sz="4" w:space="0"/>
           <w:right w:val="single" w:color="000000" w:themeColor="accent2" w:themeTint="97" w:sz="4" w:space="0"/>
         </w:tcBorders>
       </w:tcPr>
@@ -9157,10 +9128,10 @@
       <w:tcPr>
         <w:shd w:val="clear" w:color="ffffff" w:themeColor="light1" w:fill="ffffff" w:themeFill="light1"/>
         <w:tcBorders>
-          <w:top w:val="none"/>
-          <w:left w:val="none"/>
+          <w:top w:val="none" w:color="000000" w:sz="4" w:space="0"/>
+          <w:left w:val="none" w:color="000000" w:sz="4" w:space="0"/>
           <w:bottom w:val="single" w:color="000000" w:themeColor="accent2" w:themeTint="97" w:sz="4" w:space="0"/>
-          <w:right w:val="none"/>
+          <w:right w:val="none" w:color="000000" w:sz="4" w:space="0"/>
         </w:tcBorders>
       </w:tcPr>
     </w:tblStylePr>
@@ -9172,12 +9143,12 @@
         <w:sz w:val="22"/>
       </w:rPr>
       <w:tcPr>
-        <w:shd w:color="ffffff"/>
-        <w:tcBorders>
-          <w:top w:val="none"/>
+        <w:shd w:val="clear" w:color="ffffff"/>
+        <w:tcBorders>
+          <w:top w:val="none" w:color="000000" w:sz="4" w:space="0"/>
           <w:left w:val="single" w:color="000000" w:themeColor="accent2" w:themeTint="97" w:sz="4" w:space="0"/>
-          <w:bottom w:val="none"/>
-          <w:right w:val="none"/>
+          <w:bottom w:val="none" w:color="000000" w:sz="4" w:space="0"/>
+          <w:right w:val="none" w:color="000000" w:sz="4" w:space="0"/>
         </w:tcBorders>
       </w:tcPr>
     </w:tblStylePr>
@@ -9192,16 +9163,16 @@
         <w:shd w:val="clear" w:color="ffffff" w:themeColor="light1" w:fill="ffffff" w:themeFill="light1"/>
         <w:tcBorders>
           <w:top w:val="single" w:color="000000" w:themeColor="accent2" w:themeTint="97" w:sz="4" w:space="0"/>
-          <w:left w:val="none"/>
-          <w:bottom w:val="none"/>
-          <w:right w:val="none"/>
-        </w:tcBorders>
-      </w:tcPr>
-    </w:tblStylePr>
-  </w:style>
-  <w:style w:type="table" w:styleId="100">
+          <w:left w:val="none" w:color="000000" w:sz="4" w:space="0"/>
+          <w:bottom w:val="none" w:color="000000" w:sz="4" w:space="0"/>
+          <w:right w:val="none" w:color="000000" w:sz="4" w:space="0"/>
+        </w:tcBorders>
+      </w:tcPr>
+    </w:tblStylePr>
+  </w:style>
+  <w:style w:type="table" w:styleId="789">
     <w:name w:val="Grid Table 7 Colorful - Accent 3"/>
-    <w:basedOn w:val="602"/>
+    <w:basedOn w:val="882"/>
     <w:uiPriority w:val="99"/>
     <w:pPr>
       <w:spacing w:after="0" w:line="240" w:lineRule="auto"/>
@@ -9250,11 +9221,11 @@
         <w:jc w:val="right"/>
       </w:pPr>
       <w:tcPr>
-        <w:shd w:color="ffffff"/>
-        <w:tcBorders>
-          <w:top w:val="none"/>
-          <w:left w:val="none"/>
-          <w:bottom w:val="none"/>
+        <w:shd w:val="clear" w:color="ffffff"/>
+        <w:tcBorders>
+          <w:top w:val="none" w:color="000000" w:sz="4" w:space="0"/>
+          <w:left w:val="none" w:color="000000" w:sz="4" w:space="0"/>
+          <w:bottom w:val="none" w:color="000000" w:sz="4" w:space="0"/>
           <w:right w:val="single" w:color="000000" w:themeColor="accent3" w:themeTint="FE" w:sz="4" w:space="0"/>
         </w:tcBorders>
       </w:tcPr>
@@ -9269,10 +9240,10 @@
       <w:tcPr>
         <w:shd w:val="clear" w:color="ffffff" w:themeColor="light1" w:fill="ffffff" w:themeFill="light1"/>
         <w:tcBorders>
-          <w:top w:val="none"/>
-          <w:left w:val="none"/>
+          <w:top w:val="none" w:color="000000" w:sz="4" w:space="0"/>
+          <w:left w:val="none" w:color="000000" w:sz="4" w:space="0"/>
           <w:bottom w:val="single" w:color="000000" w:themeColor="accent3" w:themeTint="FE" w:sz="4" w:space="0"/>
-          <w:right w:val="none"/>
+          <w:right w:val="none" w:color="000000" w:sz="4" w:space="0"/>
         </w:tcBorders>
       </w:tcPr>
     </w:tblStylePr>
@@ -9284,12 +9255,12 @@
         <w:sz w:val="22"/>
       </w:rPr>
       <w:tcPr>
-        <w:shd w:color="ffffff"/>
-        <w:tcBorders>
-          <w:top w:val="none"/>
+        <w:shd w:val="clear" w:color="ffffff"/>
+        <w:tcBorders>
+          <w:top w:val="none" w:color="000000" w:sz="4" w:space="0"/>
           <w:left w:val="single" w:color="000000" w:themeColor="accent3" w:themeTint="FE" w:sz="4" w:space="0"/>
-          <w:bottom w:val="none"/>
-          <w:right w:val="none"/>
+          <w:bottom w:val="none" w:color="000000" w:sz="4" w:space="0"/>
+          <w:right w:val="none" w:color="000000" w:sz="4" w:space="0"/>
         </w:tcBorders>
       </w:tcPr>
     </w:tblStylePr>
@@ -9304,16 +9275,16 @@
         <w:shd w:val="clear" w:color="ffffff" w:themeColor="light1" w:fill="ffffff" w:themeFill="light1"/>
         <w:tcBorders>
           <w:top w:val="single" w:color="000000" w:themeColor="accent3" w:themeTint="FE" w:sz="4" w:space="0"/>
-          <w:left w:val="none"/>
-          <w:bottom w:val="none"/>
-          <w:right w:val="none"/>
-        </w:tcBorders>
-      </w:tcPr>
-    </w:tblStylePr>
-  </w:style>
-  <w:style w:type="table" w:styleId="101">
+          <w:left w:val="none" w:color="000000" w:sz="4" w:space="0"/>
+          <w:bottom w:val="none" w:color="000000" w:sz="4" w:space="0"/>
+          <w:right w:val="none" w:color="000000" w:sz="4" w:space="0"/>
+        </w:tcBorders>
+      </w:tcPr>
+    </w:tblStylePr>
+  </w:style>
+  <w:style w:type="table" w:styleId="790">
     <w:name w:val="Grid Table 7 Colorful - Accent 4"/>
-    <w:basedOn w:val="602"/>
+    <w:basedOn w:val="882"/>
     <w:uiPriority w:val="99"/>
     <w:pPr>
       <w:spacing w:after="0" w:line="240" w:lineRule="auto"/>
@@ -9362,11 +9333,11 @@
         <w:jc w:val="right"/>
       </w:pPr>
       <w:tcPr>
-        <w:shd w:color="ffffff"/>
-        <w:tcBorders>
-          <w:top w:val="none"/>
-          <w:left w:val="none"/>
-          <w:bottom w:val="none"/>
+        <w:shd w:val="clear" w:color="ffffff"/>
+        <w:tcBorders>
+          <w:top w:val="none" w:color="000000" w:sz="4" w:space="0"/>
+          <w:left w:val="none" w:color="000000" w:sz="4" w:space="0"/>
+          <w:bottom w:val="none" w:color="000000" w:sz="4" w:space="0"/>
           <w:right w:val="single" w:color="000000" w:themeColor="accent4" w:themeTint="9A" w:sz="4" w:space="0"/>
         </w:tcBorders>
       </w:tcPr>
@@ -9381,10 +9352,10 @@
       <w:tcPr>
         <w:shd w:val="clear" w:color="ffffff" w:themeColor="light1" w:fill="ffffff" w:themeFill="light1"/>
         <w:tcBorders>
-          <w:top w:val="none"/>
-          <w:left w:val="none"/>
+          <w:top w:val="none" w:color="000000" w:sz="4" w:space="0"/>
+          <w:left w:val="none" w:color="000000" w:sz="4" w:space="0"/>
           <w:bottom w:val="single" w:color="000000" w:themeColor="accent4" w:themeTint="9A" w:sz="4" w:space="0"/>
-          <w:right w:val="none"/>
+          <w:right w:val="none" w:color="000000" w:sz="4" w:space="0"/>
         </w:tcBorders>
       </w:tcPr>
     </w:tblStylePr>
@@ -9396,12 +9367,12 @@
         <w:sz w:val="22"/>
       </w:rPr>
       <w:tcPr>
-        <w:shd w:color="ffffff"/>
-        <w:tcBorders>
-          <w:top w:val="none"/>
+        <w:shd w:val="clear" w:color="ffffff"/>
+        <w:tcBorders>
+          <w:top w:val="none" w:color="000000" w:sz="4" w:space="0"/>
           <w:left w:val="single" w:color="000000" w:themeColor="accent4" w:themeTint="9A" w:sz="4" w:space="0"/>
-          <w:bottom w:val="none"/>
-          <w:right w:val="none"/>
+          <w:bottom w:val="none" w:color="000000" w:sz="4" w:space="0"/>
+          <w:right w:val="none" w:color="000000" w:sz="4" w:space="0"/>
         </w:tcBorders>
       </w:tcPr>
     </w:tblStylePr>
@@ -9416,16 +9387,16 @@
         <w:shd w:val="clear" w:color="ffffff" w:themeColor="light1" w:fill="ffffff" w:themeFill="light1"/>
         <w:tcBorders>
           <w:top w:val="single" w:color="000000" w:themeColor="accent4" w:themeTint="9A" w:sz="4" w:space="0"/>
-          <w:left w:val="none"/>
-          <w:bottom w:val="none"/>
-          <w:right w:val="none"/>
-        </w:tcBorders>
-      </w:tcPr>
-    </w:tblStylePr>
-  </w:style>
-  <w:style w:type="table" w:styleId="102">
+          <w:left w:val="none" w:color="000000" w:sz="4" w:space="0"/>
+          <w:bottom w:val="none" w:color="000000" w:sz="4" w:space="0"/>
+          <w:right w:val="none" w:color="000000" w:sz="4" w:space="0"/>
+        </w:tcBorders>
+      </w:tcPr>
+    </w:tblStylePr>
+  </w:style>
+  <w:style w:type="table" w:styleId="791">
     <w:name w:val="Grid Table 7 Colorful - Accent 5"/>
-    <w:basedOn w:val="602"/>
+    <w:basedOn w:val="882"/>
     <w:uiPriority w:val="99"/>
     <w:pPr>
       <w:spacing w:after="0" w:line="240" w:lineRule="auto"/>
@@ -9474,11 +9445,11 @@
         <w:jc w:val="right"/>
       </w:pPr>
       <w:tcPr>
-        <w:shd w:color="ffffff"/>
-        <w:tcBorders>
-          <w:top w:val="none"/>
-          <w:left w:val="none"/>
-          <w:bottom w:val="none"/>
+        <w:shd w:val="clear" w:color="ffffff"/>
+        <w:tcBorders>
+          <w:top w:val="none" w:color="000000" w:sz="4" w:space="0"/>
+          <w:left w:val="none" w:color="000000" w:sz="4" w:space="0"/>
+          <w:bottom w:val="none" w:color="000000" w:sz="4" w:space="0"/>
           <w:right w:val="single" w:color="000000" w:themeColor="accent5" w:themeTint="90" w:sz="4" w:space="0"/>
         </w:tcBorders>
       </w:tcPr>
@@ -9493,10 +9464,10 @@
       <w:tcPr>
         <w:shd w:val="clear" w:color="ffffff" w:themeColor="light1" w:fill="ffffff" w:themeFill="light1"/>
         <w:tcBorders>
-          <w:top w:val="none"/>
-          <w:left w:val="none"/>
+          <w:top w:val="none" w:color="000000" w:sz="4" w:space="0"/>
+          <w:left w:val="none" w:color="000000" w:sz="4" w:space="0"/>
           <w:bottom w:val="single" w:color="000000" w:themeColor="accent5" w:themeTint="90" w:sz="4" w:space="0"/>
-          <w:right w:val="none"/>
+          <w:right w:val="none" w:color="000000" w:sz="4" w:space="0"/>
         </w:tcBorders>
       </w:tcPr>
     </w:tblStylePr>
@@ -9508,12 +9479,12 @@
         <w:sz w:val="22"/>
       </w:rPr>
       <w:tcPr>
-        <w:shd w:color="ffffff"/>
-        <w:tcBorders>
-          <w:top w:val="none"/>
+        <w:shd w:val="clear" w:color="ffffff"/>
+        <w:tcBorders>
+          <w:top w:val="none" w:color="000000" w:sz="4" w:space="0"/>
           <w:left w:val="single" w:color="000000" w:themeColor="accent5" w:themeTint="90" w:sz="4" w:space="0"/>
-          <w:bottom w:val="none"/>
-          <w:right w:val="none"/>
+          <w:bottom w:val="none" w:color="000000" w:sz="4" w:space="0"/>
+          <w:right w:val="none" w:color="000000" w:sz="4" w:space="0"/>
         </w:tcBorders>
       </w:tcPr>
     </w:tblStylePr>
@@ -9528,16 +9499,16 @@
         <w:shd w:val="clear" w:color="ffffff" w:themeColor="light1" w:fill="ffffff" w:themeFill="light1"/>
         <w:tcBorders>
           <w:top w:val="single" w:color="000000" w:themeColor="accent5" w:themeTint="90" w:sz="4" w:space="0"/>
-          <w:left w:val="none"/>
-          <w:bottom w:val="none"/>
-          <w:right w:val="none"/>
-        </w:tcBorders>
-      </w:tcPr>
-    </w:tblStylePr>
-  </w:style>
-  <w:style w:type="table" w:styleId="103">
+          <w:left w:val="none" w:color="000000" w:sz="4" w:space="0"/>
+          <w:bottom w:val="none" w:color="000000" w:sz="4" w:space="0"/>
+          <w:right w:val="none" w:color="000000" w:sz="4" w:space="0"/>
+        </w:tcBorders>
+      </w:tcPr>
+    </w:tblStylePr>
+  </w:style>
+  <w:style w:type="table" w:styleId="792">
     <w:name w:val="Grid Table 7 Colorful - Accent 6"/>
-    <w:basedOn w:val="602"/>
+    <w:basedOn w:val="882"/>
     <w:uiPriority w:val="99"/>
     <w:pPr>
       <w:spacing w:after="0" w:line="240" w:lineRule="auto"/>
@@ -9586,11 +9557,11 @@
         <w:jc w:val="right"/>
       </w:pPr>
       <w:tcPr>
-        <w:shd w:color="ffffff"/>
-        <w:tcBorders>
-          <w:top w:val="none"/>
-          <w:left w:val="none"/>
-          <w:bottom w:val="none"/>
+        <w:shd w:val="clear" w:color="ffffff"/>
+        <w:tcBorders>
+          <w:top w:val="none" w:color="000000" w:sz="4" w:space="0"/>
+          <w:left w:val="none" w:color="000000" w:sz="4" w:space="0"/>
+          <w:bottom w:val="none" w:color="000000" w:sz="4" w:space="0"/>
           <w:right w:val="single" w:color="000000" w:themeColor="accent6" w:themeTint="90" w:sz="4" w:space="0"/>
         </w:tcBorders>
       </w:tcPr>
@@ -9605,10 +9576,10 @@
       <w:tcPr>
         <w:shd w:val="clear" w:color="ffffff" w:themeColor="light1" w:fill="ffffff" w:themeFill="light1"/>
         <w:tcBorders>
-          <w:top w:val="none"/>
-          <w:left w:val="none"/>
+          <w:top w:val="none" w:color="000000" w:sz="4" w:space="0"/>
+          <w:left w:val="none" w:color="000000" w:sz="4" w:space="0"/>
           <w:bottom w:val="single" w:color="000000" w:themeColor="accent6" w:themeTint="90" w:sz="4" w:space="0"/>
-          <w:right w:val="none"/>
+          <w:right w:val="none" w:color="000000" w:sz="4" w:space="0"/>
         </w:tcBorders>
       </w:tcPr>
     </w:tblStylePr>
@@ -9620,12 +9591,12 @@
         <w:sz w:val="22"/>
       </w:rPr>
       <w:tcPr>
-        <w:shd w:color="ffffff"/>
-        <w:tcBorders>
-          <w:top w:val="none"/>
+        <w:shd w:val="clear" w:color="ffffff"/>
+        <w:tcBorders>
+          <w:top w:val="none" w:color="000000" w:sz="4" w:space="0"/>
           <w:left w:val="single" w:color="000000" w:themeColor="accent6" w:themeTint="90" w:sz="4" w:space="0"/>
-          <w:bottom w:val="none"/>
-          <w:right w:val="none"/>
+          <w:bottom w:val="none" w:color="000000" w:sz="4" w:space="0"/>
+          <w:right w:val="none" w:color="000000" w:sz="4" w:space="0"/>
         </w:tcBorders>
       </w:tcPr>
     </w:tblStylePr>
@@ -9640,16 +9611,16 @@
         <w:shd w:val="clear" w:color="ffffff" w:themeColor="light1" w:fill="ffffff" w:themeFill="light1"/>
         <w:tcBorders>
           <w:top w:val="single" w:color="000000" w:themeColor="accent6" w:themeTint="90" w:sz="4" w:space="0"/>
-          <w:left w:val="none"/>
-          <w:bottom w:val="none"/>
-          <w:right w:val="none"/>
-        </w:tcBorders>
-      </w:tcPr>
-    </w:tblStylePr>
-  </w:style>
-  <w:style w:type="table" w:styleId="104">
+          <w:left w:val="none" w:color="000000" w:sz="4" w:space="0"/>
+          <w:bottom w:val="none" w:color="000000" w:sz="4" w:space="0"/>
+          <w:right w:val="none" w:color="000000" w:sz="4" w:space="0"/>
+        </w:tcBorders>
+      </w:tcPr>
+    </w:tblStylePr>
+  </w:style>
+  <w:style w:type="table" w:styleId="793">
     <w:name w:val="List Table 1 Light"/>
-    <w:basedOn w:val="602"/>
+    <w:basedOn w:val="882"/>
     <w:uiPriority w:val="99"/>
     <w:pPr>
       <w:spacing w:after="0" w:line="240" w:lineRule="auto"/>
@@ -9710,9 +9681,9 @@
       </w:tcPr>
     </w:tblStylePr>
   </w:style>
-  <w:style w:type="table" w:styleId="105">
+  <w:style w:type="table" w:styleId="794">
     <w:name w:val="List Table 1 Light - Accent 1"/>
-    <w:basedOn w:val="602"/>
+    <w:basedOn w:val="882"/>
     <w:uiPriority w:val="99"/>
     <w:pPr>
       <w:spacing w:after="0" w:line="240" w:lineRule="auto"/>
@@ -9773,9 +9744,9 @@
       </w:tcPr>
     </w:tblStylePr>
   </w:style>
-  <w:style w:type="table" w:styleId="106">
+  <w:style w:type="table" w:styleId="795">
     <w:name w:val="List Table 1 Light - Accent 2"/>
-    <w:basedOn w:val="602"/>
+    <w:basedOn w:val="882"/>
     <w:uiPriority w:val="99"/>
     <w:pPr>
       <w:spacing w:after="0" w:line="240" w:lineRule="auto"/>
@@ -9836,9 +9807,9 @@
       </w:tcPr>
     </w:tblStylePr>
   </w:style>
-  <w:style w:type="table" w:styleId="107">
+  <w:style w:type="table" w:styleId="796">
     <w:name w:val="List Table 1 Light - Accent 3"/>
-    <w:basedOn w:val="602"/>
+    <w:basedOn w:val="882"/>
     <w:uiPriority w:val="99"/>
     <w:pPr>
       <w:spacing w:after="0" w:line="240" w:lineRule="auto"/>
@@ -9899,9 +9870,9 @@
       </w:tcPr>
     </w:tblStylePr>
   </w:style>
-  <w:style w:type="table" w:styleId="108">
+  <w:style w:type="table" w:styleId="797">
     <w:name w:val="List Table 1 Light - Accent 4"/>
-    <w:basedOn w:val="602"/>
+    <w:basedOn w:val="882"/>
     <w:uiPriority w:val="99"/>
     <w:pPr>
       <w:spacing w:after="0" w:line="240" w:lineRule="auto"/>
@@ -9962,9 +9933,9 @@
       </w:tcPr>
     </w:tblStylePr>
   </w:style>
-  <w:style w:type="table" w:styleId="109">
+  <w:style w:type="table" w:styleId="798">
     <w:name w:val="List Table 1 Light - Accent 5"/>
-    <w:basedOn w:val="602"/>
+    <w:basedOn w:val="882"/>
     <w:uiPriority w:val="99"/>
     <w:pPr>
       <w:spacing w:after="0" w:line="240" w:lineRule="auto"/>
@@ -10025,9 +9996,9 @@
       </w:tcPr>
     </w:tblStylePr>
   </w:style>
-  <w:style w:type="table" w:styleId="110">
+  <w:style w:type="table" w:styleId="799">
     <w:name w:val="List Table 1 Light - Accent 6"/>
-    <w:basedOn w:val="602"/>
+    <w:basedOn w:val="882"/>
     <w:uiPriority w:val="99"/>
     <w:pPr>
       <w:spacing w:after="0" w:line="240" w:lineRule="auto"/>
@@ -10088,9 +10059,9 @@
       </w:tcPr>
     </w:tblStylePr>
   </w:style>
-  <w:style w:type="table" w:styleId="111">
+  <w:style w:type="table" w:styleId="800">
     <w:name w:val="List Table 2"/>
-    <w:basedOn w:val="602"/>
+    <w:basedOn w:val="882"/>
     <w:uiPriority w:val="99"/>
     <w:pPr>
       <w:spacing w:after="0" w:line="240" w:lineRule="auto"/>
@@ -10174,9 +10145,9 @@
       </w:tcPr>
     </w:tblStylePr>
   </w:style>
-  <w:style w:type="table" w:styleId="112">
+  <w:style w:type="table" w:styleId="801">
     <w:name w:val="List Table 2 - Accent 1"/>
-    <w:basedOn w:val="602"/>
+    <w:basedOn w:val="882"/>
     <w:uiPriority w:val="99"/>
     <w:pPr>
       <w:spacing w:after="0" w:line="240" w:lineRule="auto"/>
@@ -10260,9 +10231,9 @@
       </w:tcPr>
     </w:tblStylePr>
   </w:style>
-  <w:style w:type="table" w:styleId="113">
+  <w:style w:type="table" w:styleId="802">
     <w:name w:val="List Table 2 - Accent 2"/>
-    <w:basedOn w:val="602"/>
+    <w:basedOn w:val="882"/>
     <w:uiPriority w:val="99"/>
     <w:pPr>
       <w:spacing w:after="0" w:line="240" w:lineRule="auto"/>
@@ -10346,9 +10317,9 @@
       </w:tcPr>
     </w:tblStylePr>
   </w:style>
-  <w:style w:type="table" w:styleId="114">
+  <w:style w:type="table" w:styleId="803">
     <w:name w:val="List Table 2 - Accent 3"/>
-    <w:basedOn w:val="602"/>
+    <w:basedOn w:val="882"/>
     <w:uiPriority w:val="99"/>
     <w:pPr>
       <w:spacing w:after="0" w:line="240" w:lineRule="auto"/>
@@ -10432,9 +10403,9 @@
       </w:tcPr>
     </w:tblStylePr>
   </w:style>
-  <w:style w:type="table" w:styleId="115">
+  <w:style w:type="table" w:styleId="804">
     <w:name w:val="List Table 2 - Accent 4"/>
-    <w:basedOn w:val="602"/>
+    <w:basedOn w:val="882"/>
     <w:uiPriority w:val="99"/>
     <w:pPr>
       <w:spacing w:after="0" w:line="240" w:lineRule="auto"/>
@@ -10518,9 +10489,9 @@
       </w:tcPr>
     </w:tblStylePr>
   </w:style>
-  <w:style w:type="table" w:styleId="116">
+  <w:style w:type="table" w:styleId="805">
     <w:name w:val="List Table 2 - Accent 5"/>
-    <w:basedOn w:val="602"/>
+    <w:basedOn w:val="882"/>
     <w:uiPriority w:val="99"/>
     <w:pPr>
       <w:spacing w:after="0" w:line="240" w:lineRule="auto"/>
@@ -10604,9 +10575,9 @@
       </w:tcPr>
     </w:tblStylePr>
   </w:style>
-  <w:style w:type="table" w:styleId="117">
+  <w:style w:type="table" w:styleId="806">
     <w:name w:val="List Table 2 - Accent 6"/>
-    <w:basedOn w:val="602"/>
+    <w:basedOn w:val="882"/>
     <w:uiPriority w:val="99"/>
     <w:pPr>
       <w:spacing w:after="0" w:line="240" w:lineRule="auto"/>
@@ -10690,9 +10661,9 @@
       </w:tcPr>
     </w:tblStylePr>
   </w:style>
-  <w:style w:type="table" w:styleId="118">
+  <w:style w:type="table" w:styleId="807">
     <w:name w:val="List Table 3"/>
-    <w:basedOn w:val="602"/>
+    <w:basedOn w:val="882"/>
     <w:uiPriority w:val="99"/>
     <w:pPr>
       <w:spacing w:after="0" w:line="240" w:lineRule="auto"/>
@@ -10764,9 +10735,9 @@
       </w:rPr>
     </w:tblStylePr>
   </w:style>
-  <w:style w:type="table" w:styleId="119">
+  <w:style w:type="table" w:styleId="808">
     <w:name w:val="List Table 3 - Accent 1"/>
-    <w:basedOn w:val="602"/>
+    <w:basedOn w:val="882"/>
     <w:uiPriority w:val="99"/>
     <w:pPr>
       <w:spacing w:after="0" w:line="240" w:lineRule="auto"/>
@@ -10838,9 +10809,9 @@
       </w:rPr>
     </w:tblStylePr>
   </w:style>
-  <w:style w:type="table" w:styleId="120">
+  <w:style w:type="table" w:styleId="809">
     <w:name w:val="List Table 3 - Accent 2"/>
-    <w:basedOn w:val="602"/>
+    <w:basedOn w:val="882"/>
     <w:uiPriority w:val="99"/>
     <w:pPr>
       <w:spacing w:after="0" w:line="240" w:lineRule="auto"/>
@@ -10912,9 +10883,9 @@
       </w:rPr>
     </w:tblStylePr>
   </w:style>
-  <w:style w:type="table" w:styleId="121">
+  <w:style w:type="table" w:styleId="810">
     <w:name w:val="List Table 3 - Accent 3"/>
-    <w:basedOn w:val="602"/>
+    <w:basedOn w:val="882"/>
     <w:uiPriority w:val="99"/>
     <w:pPr>
       <w:spacing w:after="0" w:line="240" w:lineRule="auto"/>
@@ -10986,9 +10957,9 @@
       </w:rPr>
     </w:tblStylePr>
   </w:style>
-  <w:style w:type="table" w:styleId="122">
+  <w:style w:type="table" w:styleId="811">
     <w:name w:val="List Table 3 - Accent 4"/>
-    <w:basedOn w:val="602"/>
+    <w:basedOn w:val="882"/>
     <w:uiPriority w:val="99"/>
     <w:pPr>
       <w:spacing w:after="0" w:line="240" w:lineRule="auto"/>
@@ -11060,9 +11031,9 @@
       </w:rPr>
     </w:tblStylePr>
   </w:style>
-  <w:style w:type="table" w:styleId="123">
+  <w:style w:type="table" w:styleId="812">
     <w:name w:val="List Table 3 - Accent 5"/>
-    <w:basedOn w:val="602"/>
+    <w:basedOn w:val="882"/>
     <w:uiPriority w:val="99"/>
     <w:pPr>
       <w:spacing w:after="0" w:line="240" w:lineRule="auto"/>
@@ -11134,9 +11105,9 @@
       </w:rPr>
     </w:tblStylePr>
   </w:style>
-  <w:style w:type="table" w:styleId="124">
+  <w:style w:type="table" w:styleId="813">
     <w:name w:val="List Table 3 - Accent 6"/>
-    <w:basedOn w:val="602"/>
+    <w:basedOn w:val="882"/>
     <w:uiPriority w:val="99"/>
     <w:pPr>
       <w:spacing w:after="0" w:line="240" w:lineRule="auto"/>
@@ -11208,9 +11179,9 @@
       </w:rPr>
     </w:tblStylePr>
   </w:style>
-  <w:style w:type="table" w:styleId="125">
+  <w:style w:type="table" w:styleId="814">
     <w:name w:val="List Table 4"/>
-    <w:basedOn w:val="602"/>
+    <w:basedOn w:val="882"/>
     <w:uiPriority w:val="99"/>
     <w:pPr>
       <w:spacing w:after="0" w:line="240" w:lineRule="auto"/>
@@ -11277,9 +11248,9 @@
       </w:rPr>
     </w:tblStylePr>
   </w:style>
-  <w:style w:type="table" w:styleId="126">
+  <w:style w:type="table" w:styleId="815">
     <w:name w:val="List Table 4 - Accent 1"/>
-    <w:basedOn w:val="602"/>
+    <w:basedOn w:val="882"/>
     <w:uiPriority w:val="99"/>
     <w:pPr>
       <w:spacing w:after="0" w:line="240" w:lineRule="auto"/>
@@ -11346,9 +11317,9 @@
       </w:rPr>
     </w:tblStylePr>
   </w:style>
-  <w:style w:type="table" w:styleId="127">
+  <w:style w:type="table" w:styleId="816">
     <w:name w:val="List Table 4 - Accent 2"/>
-    <w:basedOn w:val="602"/>
+    <w:basedOn w:val="882"/>
     <w:uiPriority w:val="99"/>
     <w:pPr>
       <w:spacing w:after="0" w:line="240" w:lineRule="auto"/>
@@ -11415,9 +11386,9 @@
       </w:rPr>
     </w:tblStylePr>
   </w:style>
-  <w:style w:type="table" w:styleId="128">
+  <w:style w:type="table" w:styleId="817">
     <w:name w:val="List Table 4 - Accent 3"/>
-    <w:basedOn w:val="602"/>
+    <w:basedOn w:val="882"/>
     <w:uiPriority w:val="99"/>
     <w:pPr>
       <w:spacing w:after="0" w:line="240" w:lineRule="auto"/>
@@ -11484,9 +11455,9 @@
       </w:rPr>
     </w:tblStylePr>
   </w:style>
-  <w:style w:type="table" w:styleId="129">
+  <w:style w:type="table" w:styleId="818">
     <w:name w:val="List Table 4 - Accent 4"/>
-    <w:basedOn w:val="602"/>
+    <w:basedOn w:val="882"/>
     <w:uiPriority w:val="99"/>
     <w:pPr>
       <w:spacing w:after="0" w:line="240" w:lineRule="auto"/>
@@ -11553,9 +11524,9 @@
       </w:rPr>
     </w:tblStylePr>
   </w:style>
-  <w:style w:type="table" w:styleId="130">
+  <w:style w:type="table" w:styleId="819">
     <w:name w:val="List Table 4 - Accent 5"/>
-    <w:basedOn w:val="602"/>
+    <w:basedOn w:val="882"/>
     <w:uiPriority w:val="99"/>
     <w:pPr>
       <w:spacing w:after="0" w:line="240" w:lineRule="auto"/>
@@ -11622,9 +11593,9 @@
       </w:rPr>
     </w:tblStylePr>
   </w:style>
-  <w:style w:type="table" w:styleId="131">
+  <w:style w:type="table" w:styleId="820">
     <w:name w:val="List Table 4 - Accent 6"/>
-    <w:basedOn w:val="602"/>
+    <w:basedOn w:val="882"/>
     <w:uiPriority w:val="99"/>
     <w:pPr>
       <w:spacing w:after="0" w:line="240" w:lineRule="auto"/>
@@ -11691,9 +11662,9 @@
       </w:rPr>
     </w:tblStylePr>
   </w:style>
-  <w:style w:type="table" w:styleId="132">
+  <w:style w:type="table" w:styleId="821">
     <w:name w:val="List Table 5 Dark"/>
-    <w:basedOn w:val="602"/>
+    <w:basedOn w:val="882"/>
     <w:uiPriority w:val="99"/>
     <w:pPr>
       <w:spacing w:after="0" w:line="240" w:lineRule="auto"/>
@@ -11798,9 +11769,9 @@
       </w:rPr>
     </w:tblStylePr>
   </w:style>
-  <w:style w:type="table" w:styleId="133">
+  <w:style w:type="table" w:styleId="822">
     <w:name w:val="List Table 5 Dark - Accent 1"/>
-    <w:basedOn w:val="602"/>
+    <w:basedOn w:val="882"/>
     <w:uiPriority w:val="99"/>
     <w:pPr>
       <w:spacing w:after="0" w:line="240" w:lineRule="auto"/>
@@ -11905,9 +11876,9 @@
       </w:rPr>
     </w:tblStylePr>
   </w:style>
-  <w:style w:type="table" w:styleId="134">
+  <w:style w:type="table" w:styleId="823">
     <w:name w:val="List Table 5 Dark - Accent 2"/>
-    <w:basedOn w:val="602"/>
+    <w:basedOn w:val="882"/>
     <w:uiPriority w:val="99"/>
     <w:pPr>
       <w:spacing w:after="0" w:line="240" w:lineRule="auto"/>
@@ -12012,9 +11983,9 @@
       </w:rPr>
     </w:tblStylePr>
   </w:style>
-  <w:style w:type="table" w:styleId="135">
+  <w:style w:type="table" w:styleId="824">
     <w:name w:val="List Table 5 Dark - Accent 3"/>
-    <w:basedOn w:val="602"/>
+    <w:basedOn w:val="882"/>
     <w:uiPriority w:val="99"/>
     <w:pPr>
       <w:spacing w:after="0" w:line="240" w:lineRule="auto"/>
@@ -12119,9 +12090,9 @@
       </w:rPr>
     </w:tblStylePr>
   </w:style>
-  <w:style w:type="table" w:styleId="136">
+  <w:style w:type="table" w:styleId="825">
     <w:name w:val="List Table 5 Dark - Accent 4"/>
-    <w:basedOn w:val="602"/>
+    <w:basedOn w:val="882"/>
     <w:uiPriority w:val="99"/>
     <w:pPr>
       <w:spacing w:after="0" w:line="240" w:lineRule="auto"/>
@@ -12226,9 +12197,9 @@
       </w:rPr>
     </w:tblStylePr>
   </w:style>
-  <w:style w:type="table" w:styleId="137">
+  <w:style w:type="table" w:styleId="826">
     <w:name w:val="List Table 5 Dark - Accent 5"/>
-    <w:basedOn w:val="602"/>
+    <w:basedOn w:val="882"/>
     <w:uiPriority w:val="99"/>
     <w:pPr>
       <w:spacing w:after="0" w:line="240" w:lineRule="auto"/>
@@ -12333,9 +12304,9 @@
       </w:rPr>
     </w:tblStylePr>
   </w:style>
-  <w:style w:type="table" w:styleId="138">
+  <w:style w:type="table" w:styleId="827">
     <w:name w:val="List Table 5 Dark - Accent 6"/>
-    <w:basedOn w:val="602"/>
+    <w:basedOn w:val="882"/>
     <w:uiPriority w:val="99"/>
     <w:pPr>
       <w:spacing w:after="0" w:line="240" w:lineRule="auto"/>
@@ -12440,9 +12411,9 @@
       </w:rPr>
     </w:tblStylePr>
   </w:style>
-  <w:style w:type="table" w:styleId="139">
+  <w:style w:type="table" w:styleId="828">
     <w:name w:val="List Table 6 Colorful"/>
-    <w:basedOn w:val="602"/>
+    <w:basedOn w:val="882"/>
     <w:uiPriority w:val="99"/>
     <w:pPr>
       <w:spacing w:after="0" w:line="240" w:lineRule="auto"/>
@@ -12513,9 +12484,9 @@
       </w:tcPr>
     </w:tblStylePr>
   </w:style>
-  <w:style w:type="table" w:styleId="140">
+  <w:style w:type="table" w:styleId="829">
     <w:name w:val="List Table 6 Colorful - Accent 1"/>
-    <w:basedOn w:val="602"/>
+    <w:basedOn w:val="882"/>
     <w:uiPriority w:val="99"/>
     <w:pPr>
       <w:spacing w:after="0" w:line="240" w:lineRule="auto"/>
@@ -12586,9 +12557,9 @@
       </w:tcPr>
     </w:tblStylePr>
   </w:style>
-  <w:style w:type="table" w:styleId="141">
+  <w:style w:type="table" w:styleId="830">
     <w:name w:val="List Table 6 Colorful - Accent 2"/>
-    <w:basedOn w:val="602"/>
+    <w:basedOn w:val="882"/>
     <w:uiPriority w:val="99"/>
     <w:pPr>
       <w:spacing w:after="0" w:line="240" w:lineRule="auto"/>
@@ -12659,9 +12630,9 @@
       </w:tcPr>
     </w:tblStylePr>
   </w:style>
-  <w:style w:type="table" w:styleId="142">
+  <w:style w:type="table" w:styleId="831">
     <w:name w:val="List Table 6 Colorful - Accent 3"/>
-    <w:basedOn w:val="602"/>
+    <w:basedOn w:val="882"/>
     <w:uiPriority w:val="99"/>
     <w:pPr>
       <w:spacing w:after="0" w:line="240" w:lineRule="auto"/>
@@ -12732,9 +12703,9 @@
       </w:tcPr>
     </w:tblStylePr>
   </w:style>
-  <w:style w:type="table" w:styleId="143">
+  <w:style w:type="table" w:styleId="832">
     <w:name w:val="List Table 6 Colorful - Accent 4"/>
-    <w:basedOn w:val="602"/>
+    <w:basedOn w:val="882"/>
     <w:uiPriority w:val="99"/>
     <w:pPr>
       <w:spacing w:after="0" w:line="240" w:lineRule="auto"/>
@@ -12805,9 +12776,9 @@
       </w:tcPr>
     </w:tblStylePr>
   </w:style>
-  <w:style w:type="table" w:styleId="144">
+  <w:style w:type="table" w:styleId="833">
     <w:name w:val="List Table 6 Colorful - Accent 5"/>
-    <w:basedOn w:val="602"/>
+    <w:basedOn w:val="882"/>
     <w:uiPriority w:val="99"/>
     <w:pPr>
       <w:spacing w:after="0" w:line="240" w:lineRule="auto"/>
@@ -12878,9 +12849,9 @@
       </w:tcPr>
     </w:tblStylePr>
   </w:style>
-  <w:style w:type="table" w:styleId="145">
+  <w:style w:type="table" w:styleId="834">
     <w:name w:val="List Table 6 Colorful - Accent 6"/>
-    <w:basedOn w:val="602"/>
+    <w:basedOn w:val="882"/>
     <w:uiPriority w:val="99"/>
     <w:pPr>
       <w:spacing w:after="0" w:line="240" w:lineRule="auto"/>
@@ -12951,9 +12922,9 @@
       </w:tcPr>
     </w:tblStylePr>
   </w:style>
-  <w:style w:type="table" w:styleId="146">
+  <w:style w:type="table" w:styleId="835">
     <w:name w:val="List Table 7 Colorful"/>
-    <w:basedOn w:val="602"/>
+    <w:basedOn w:val="882"/>
     <w:uiPriority w:val="99"/>
     <w:pPr>
       <w:spacing w:after="0" w:line="240" w:lineRule="auto"/>
@@ -12999,11 +12970,11 @@
         <w:jc w:val="right"/>
       </w:pPr>
       <w:tcPr>
-        <w:shd w:color="ffffff"/>
-        <w:tcBorders>
-          <w:top w:val="none"/>
-          <w:left w:val="none"/>
-          <w:bottom w:val="none"/>
+        <w:shd w:val="clear" w:color="ffffff"/>
+        <w:tcBorders>
+          <w:top w:val="none" w:color="000000" w:sz="4" w:space="0"/>
+          <w:left w:val="none" w:color="000000" w:sz="4" w:space="0"/>
+          <w:bottom w:val="none" w:color="000000" w:sz="4" w:space="0"/>
           <w:right w:val="single" w:color="000000" w:themeColor="text1" w:themeTint="80" w:sz="4" w:space="0"/>
         </w:tcBorders>
       </w:tcPr>
@@ -13018,10 +12989,10 @@
       <w:tcPr>
         <w:shd w:val="clear" w:color="ffffff" w:themeColor="light1" w:fill="ffffff" w:themeFill="light1"/>
         <w:tcBorders>
-          <w:top w:val="none"/>
-          <w:left w:val="none"/>
+          <w:top w:val="none" w:color="000000" w:sz="4" w:space="0"/>
+          <w:left w:val="none" w:color="000000" w:sz="4" w:space="0"/>
           <w:bottom w:val="single" w:color="000000" w:themeColor="text1" w:themeTint="80" w:sz="4" w:space="0"/>
-          <w:right w:val="none"/>
+          <w:right w:val="none" w:color="000000" w:sz="4" w:space="0"/>
         </w:tcBorders>
       </w:tcPr>
     </w:tblStylePr>
@@ -13033,12 +13004,12 @@
         <w:sz w:val="22"/>
       </w:rPr>
       <w:tcPr>
-        <w:shd w:color="ffffff"/>
-        <w:tcBorders>
-          <w:top w:val="none"/>
+        <w:shd w:val="clear" w:color="ffffff"/>
+        <w:tcBorders>
+          <w:top w:val="none" w:color="000000" w:sz="4" w:space="0"/>
           <w:left w:val="single" w:color="000000" w:themeColor="text1" w:themeTint="80" w:sz="4" w:space="0"/>
-          <w:bottom w:val="none"/>
-          <w:right w:val="none"/>
+          <w:bottom w:val="none" w:color="000000" w:sz="4" w:space="0"/>
+          <w:right w:val="none" w:color="000000" w:sz="4" w:space="0"/>
         </w:tcBorders>
       </w:tcPr>
     </w:tblStylePr>
@@ -13053,9 +13024,9 @@
         <w:shd w:val="clear" w:color="ffffff" w:themeColor="light1" w:fill="ffffff" w:themeFill="light1"/>
         <w:tcBorders>
           <w:top w:val="single" w:color="000000" w:themeColor="text1" w:themeTint="80" w:sz="4" w:space="0"/>
-          <w:left w:val="none"/>
-          <w:bottom w:val="none"/>
-          <w:right w:val="none"/>
+          <w:left w:val="none" w:color="000000" w:sz="4" w:space="0"/>
+          <w:bottom w:val="none" w:color="000000" w:sz="4" w:space="0"/>
+          <w:right w:val="none" w:color="000000" w:sz="4" w:space="0"/>
         </w:tcBorders>
       </w:tcPr>
     </w:tblStylePr>
@@ -13067,9 +13038,9 @@
       </w:rPr>
     </w:tblStylePr>
   </w:style>
-  <w:style w:type="table" w:styleId="147">
+  <w:style w:type="table" w:styleId="836">
     <w:name w:val="List Table 7 Colorful - Accent 1"/>
-    <w:basedOn w:val="602"/>
+    <w:basedOn w:val="882"/>
     <w:uiPriority w:val="99"/>
     <w:pPr>
       <w:spacing w:after="0" w:line="240" w:lineRule="auto"/>
@@ -13115,11 +13086,11 @@
         <w:jc w:val="right"/>
       </w:pPr>
       <w:tcPr>
-        <w:shd w:color="ffffff"/>
-        <w:tcBorders>
-          <w:top w:val="none"/>
-          <w:left w:val="none"/>
-          <w:bottom w:val="none"/>
+        <w:shd w:val="clear" w:color="ffffff"/>
+        <w:tcBorders>
+          <w:top w:val="none" w:color="000000" w:sz="4" w:space="0"/>
+          <w:left w:val="none" w:color="000000" w:sz="4" w:space="0"/>
+          <w:bottom w:val="none" w:color="000000" w:sz="4" w:space="0"/>
           <w:right w:val="single" w:color="000000" w:themeColor="accent1" w:sz="4" w:space="0"/>
         </w:tcBorders>
       </w:tcPr>
@@ -13134,10 +13105,10 @@
       <w:tcPr>
         <w:shd w:val="clear" w:color="ffffff" w:themeColor="light1" w:fill="ffffff" w:themeFill="light1"/>
         <w:tcBorders>
-          <w:top w:val="none"/>
-          <w:left w:val="none"/>
+          <w:top w:val="none" w:color="000000" w:sz="4" w:space="0"/>
+          <w:left w:val="none" w:color="000000" w:sz="4" w:space="0"/>
           <w:bottom w:val="single" w:color="000000" w:themeColor="accent1" w:sz="4" w:space="0"/>
-          <w:right w:val="none"/>
+          <w:right w:val="none" w:color="000000" w:sz="4" w:space="0"/>
         </w:tcBorders>
       </w:tcPr>
     </w:tblStylePr>
@@ -13149,12 +13120,12 @@
         <w:sz w:val="22"/>
       </w:rPr>
       <w:tcPr>
-        <w:shd w:color="ffffff"/>
-        <w:tcBorders>
-          <w:top w:val="none"/>
+        <w:shd w:val="clear" w:color="ffffff"/>
+        <w:tcBorders>
+          <w:top w:val="none" w:color="000000" w:sz="4" w:space="0"/>
           <w:left w:val="single" w:color="000000" w:themeColor="accent1" w:sz="4" w:space="0"/>
-          <w:bottom w:val="none"/>
-          <w:right w:val="none"/>
+          <w:bottom w:val="none" w:color="000000" w:sz="4" w:space="0"/>
+          <w:right w:val="none" w:color="000000" w:sz="4" w:space="0"/>
         </w:tcBorders>
       </w:tcPr>
     </w:tblStylePr>
@@ -13169,9 +13140,9 @@
         <w:shd w:val="clear" w:color="ffffff" w:themeColor="light1" w:fill="ffffff" w:themeFill="light1"/>
         <w:tcBorders>
           <w:top w:val="single" w:color="000000" w:themeColor="accent1" w:sz="4" w:space="0"/>
-          <w:left w:val="none"/>
-          <w:bottom w:val="none"/>
-          <w:right w:val="none"/>
+          <w:left w:val="none" w:color="000000" w:sz="4" w:space="0"/>
+          <w:bottom w:val="none" w:color="000000" w:sz="4" w:space="0"/>
+          <w:right w:val="none" w:color="000000" w:sz="4" w:space="0"/>
         </w:tcBorders>
       </w:tcPr>
     </w:tblStylePr>
@@ -13183,9 +13154,9 @@
       </w:rPr>
     </w:tblStylePr>
   </w:style>
-  <w:style w:type="table" w:styleId="148">
+  <w:style w:type="table" w:styleId="837">
     <w:name w:val="List Table 7 Colorful - Accent 2"/>
-    <w:basedOn w:val="602"/>
+    <w:basedOn w:val="882"/>
     <w:uiPriority w:val="99"/>
     <w:pPr>
       <w:spacing w:after="0" w:line="240" w:lineRule="auto"/>
@@ -13231,11 +13202,11 @@
         <w:jc w:val="right"/>
       </w:pPr>
       <w:tcPr>
-        <w:shd w:color="ffffff"/>
-        <w:tcBorders>
-          <w:top w:val="none"/>
-          <w:left w:val="none"/>
-          <w:bottom w:val="none"/>
+        <w:shd w:val="clear" w:color="ffffff"/>
+        <w:tcBorders>
+          <w:top w:val="none" w:color="000000" w:sz="4" w:space="0"/>
+          <w:left w:val="none" w:color="000000" w:sz="4" w:space="0"/>
+          <w:bottom w:val="none" w:color="000000" w:sz="4" w:space="0"/>
           <w:right w:val="single" w:color="000000" w:themeColor="accent2" w:themeTint="97" w:sz="4" w:space="0"/>
         </w:tcBorders>
       </w:tcPr>
@@ -13250,10 +13221,10 @@
       <w:tcPr>
         <w:shd w:val="clear" w:color="ffffff" w:themeColor="light1" w:fill="ffffff" w:themeFill="light1"/>
         <w:tcBorders>
-          <w:top w:val="none"/>
-          <w:left w:val="none"/>
+          <w:top w:val="none" w:color="000000" w:sz="4" w:space="0"/>
+          <w:left w:val="none" w:color="000000" w:sz="4" w:space="0"/>
           <w:bottom w:val="single" w:color="000000" w:themeColor="accent2" w:themeTint="97" w:sz="4" w:space="0"/>
-          <w:right w:val="none"/>
+          <w:right w:val="none" w:color="000000" w:sz="4" w:space="0"/>
         </w:tcBorders>
       </w:tcPr>
     </w:tblStylePr>
@@ -13265,12 +13236,12 @@
         <w:sz w:val="22"/>
       </w:rPr>
       <w:tcPr>
-        <w:shd w:color="ffffff"/>
-        <w:tcBorders>
-          <w:top w:val="none"/>
+        <w:shd w:val="clear" w:color="ffffff"/>
+        <w:tcBorders>
+          <w:top w:val="none" w:color="000000" w:sz="4" w:space="0"/>
           <w:left w:val="single" w:color="000000" w:themeColor="accent2" w:themeTint="97" w:sz="4" w:space="0"/>
-          <w:bottom w:val="none"/>
-          <w:right w:val="none"/>
+          <w:bottom w:val="none" w:color="000000" w:sz="4" w:space="0"/>
+          <w:right w:val="none" w:color="000000" w:sz="4" w:space="0"/>
         </w:tcBorders>
       </w:tcPr>
     </w:tblStylePr>
@@ -13285,9 +13256,9 @@
         <w:shd w:val="clear" w:color="ffffff" w:themeColor="light1" w:fill="ffffff" w:themeFill="light1"/>
         <w:tcBorders>
           <w:top w:val="single" w:color="000000" w:themeColor="accent2" w:themeTint="97" w:sz="4" w:space="0"/>
-          <w:left w:val="none"/>
-          <w:bottom w:val="none"/>
-          <w:right w:val="none"/>
+          <w:left w:val="none" w:color="000000" w:sz="4" w:space="0"/>
+          <w:bottom w:val="none" w:color="000000" w:sz="4" w:space="0"/>
+          <w:right w:val="none" w:color="000000" w:sz="4" w:space="0"/>
         </w:tcBorders>
       </w:tcPr>
     </w:tblStylePr>
@@ -13299,9 +13270,9 @@
       </w:rPr>
     </w:tblStylePr>
   </w:style>
-  <w:style w:type="table" w:styleId="149">
+  <w:style w:type="table" w:styleId="838">
     <w:name w:val="List Table 7 Colorful - Accent 3"/>
-    <w:basedOn w:val="602"/>
+    <w:basedOn w:val="882"/>
     <w:uiPriority w:val="99"/>
     <w:pPr>
       <w:spacing w:after="0" w:line="240" w:lineRule="auto"/>
@@ -13347,11 +13318,11 @@
         <w:jc w:val="right"/>
       </w:pPr>
       <w:tcPr>
-        <w:shd w:color="ffffff"/>
-        <w:tcBorders>
-          <w:top w:val="none"/>
-          <w:left w:val="none"/>
-          <w:bottom w:val="none"/>
+        <w:shd w:val="clear" w:color="ffffff"/>
+        <w:tcBorders>
+          <w:top w:val="none" w:color="000000" w:sz="4" w:space="0"/>
+          <w:left w:val="none" w:color="000000" w:sz="4" w:space="0"/>
+          <w:bottom w:val="none" w:color="000000" w:sz="4" w:space="0"/>
           <w:right w:val="single" w:color="000000" w:themeColor="accent3" w:themeTint="98" w:sz="4" w:space="0"/>
         </w:tcBorders>
       </w:tcPr>
@@ -13366,10 +13337,10 @@
       <w:tcPr>
         <w:shd w:val="clear" w:color="ffffff" w:themeColor="light1" w:fill="ffffff" w:themeFill="light1"/>
         <w:tcBorders>
-          <w:top w:val="none"/>
-          <w:left w:val="none"/>
+          <w:top w:val="none" w:color="000000" w:sz="4" w:space="0"/>
+          <w:left w:val="none" w:color="000000" w:sz="4" w:space="0"/>
           <w:bottom w:val="single" w:color="000000" w:themeColor="accent3" w:themeTint="98" w:sz="4" w:space="0"/>
-          <w:right w:val="none"/>
+          <w:right w:val="none" w:color="000000" w:sz="4" w:space="0"/>
         </w:tcBorders>
       </w:tcPr>
     </w:tblStylePr>
@@ -13381,12 +13352,12 @@
         <w:sz w:val="22"/>
       </w:rPr>
       <w:tcPr>
-        <w:shd w:color="ffffff"/>
-        <w:tcBorders>
-          <w:top w:val="none"/>
+        <w:shd w:val="clear" w:color="ffffff"/>
+        <w:tcBorders>
+          <w:top w:val="none" w:color="000000" w:sz="4" w:space="0"/>
           <w:left w:val="single" w:color="000000" w:themeColor="accent3" w:themeTint="98" w:sz="4" w:space="0"/>
-          <w:bottom w:val="none"/>
-          <w:right w:val="none"/>
+          <w:bottom w:val="none" w:color="000000" w:sz="4" w:space="0"/>
+          <w:right w:val="none" w:color="000000" w:sz="4" w:space="0"/>
         </w:tcBorders>
       </w:tcPr>
     </w:tblStylePr>
@@ -13401,9 +13372,9 @@
         <w:shd w:val="clear" w:color="ffffff" w:themeColor="light1" w:fill="ffffff" w:themeFill="light1"/>
         <w:tcBorders>
           <w:top w:val="single" w:color="000000" w:themeColor="accent3" w:themeTint="98" w:sz="4" w:space="0"/>
-          <w:left w:val="none"/>
-          <w:bottom w:val="none"/>
-          <w:right w:val="none"/>
+          <w:left w:val="none" w:color="000000" w:sz="4" w:space="0"/>
+          <w:bottom w:val="none" w:color="000000" w:sz="4" w:space="0"/>
+          <w:right w:val="none" w:color="000000" w:sz="4" w:space="0"/>
         </w:tcBorders>
       </w:tcPr>
     </w:tblStylePr>
@@ -13415,9 +13386,9 @@
       </w:rPr>
     </w:tblStylePr>
   </w:style>
-  <w:style w:type="table" w:styleId="150">
+  <w:style w:type="table" w:styleId="839">
     <w:name w:val="List Table 7 Colorful - Accent 4"/>
-    <w:basedOn w:val="602"/>
+    <w:basedOn w:val="882"/>
     <w:uiPriority w:val="99"/>
     <w:pPr>
       <w:spacing w:after="0" w:line="240" w:lineRule="auto"/>
@@ -13463,11 +13434,11 @@
         <w:jc w:val="right"/>
       </w:pPr>
       <w:tcPr>
-        <w:shd w:color="ffffff"/>
-        <w:tcBorders>
-          <w:top w:val="none"/>
-          <w:left w:val="none"/>
-          <w:bottom w:val="none"/>
+        <w:shd w:val="clear" w:color="ffffff"/>
+        <w:tcBorders>
+          <w:top w:val="none" w:color="000000" w:sz="4" w:space="0"/>
+          <w:left w:val="none" w:color="000000" w:sz="4" w:space="0"/>
+          <w:bottom w:val="none" w:color="000000" w:sz="4" w:space="0"/>
           <w:right w:val="single" w:color="000000" w:themeColor="accent4" w:themeTint="9A" w:sz="4" w:space="0"/>
         </w:tcBorders>
       </w:tcPr>
@@ -13482,10 +13453,10 @@
       <w:tcPr>
         <w:shd w:val="clear" w:color="ffffff" w:themeColor="light1" w:fill="ffffff" w:themeFill="light1"/>
         <w:tcBorders>
-          <w:top w:val="none"/>
-          <w:left w:val="none"/>
+          <w:top w:val="none" w:color="000000" w:sz="4" w:space="0"/>
+          <w:left w:val="none" w:color="000000" w:sz="4" w:space="0"/>
           <w:bottom w:val="single" w:color="000000" w:themeColor="accent4" w:themeTint="9A" w:sz="4" w:space="0"/>
-          <w:right w:val="none"/>
+          <w:right w:val="none" w:color="000000" w:sz="4" w:space="0"/>
         </w:tcBorders>
       </w:tcPr>
     </w:tblStylePr>
@@ -13497,12 +13468,12 @@
         <w:sz w:val="22"/>
       </w:rPr>
       <w:tcPr>
-        <w:shd w:color="ffffff"/>
-        <w:tcBorders>
-          <w:top w:val="none"/>
+        <w:shd w:val="clear" w:color="ffffff"/>
+        <w:tcBorders>
+          <w:top w:val="none" w:color="000000" w:sz="4" w:space="0"/>
           <w:left w:val="single" w:color="000000" w:themeColor="accent4" w:themeTint="9A" w:sz="4" w:space="0"/>
-          <w:bottom w:val="none"/>
-          <w:right w:val="none"/>
+          <w:bottom w:val="none" w:color="000000" w:sz="4" w:space="0"/>
+          <w:right w:val="none" w:color="000000" w:sz="4" w:space="0"/>
         </w:tcBorders>
       </w:tcPr>
     </w:tblStylePr>
@@ -13517,9 +13488,9 @@
         <w:shd w:val="clear" w:color="ffffff" w:themeColor="light1" w:fill="ffffff" w:themeFill="light1"/>
         <w:tcBorders>
           <w:top w:val="single" w:color="000000" w:themeColor="accent4" w:themeTint="9A" w:sz="4" w:space="0"/>
-          <w:left w:val="none"/>
-          <w:bottom w:val="none"/>
-          <w:right w:val="none"/>
+          <w:left w:val="none" w:color="000000" w:sz="4" w:space="0"/>
+          <w:bottom w:val="none" w:color="000000" w:sz="4" w:space="0"/>
+          <w:right w:val="none" w:color="000000" w:sz="4" w:space="0"/>
         </w:tcBorders>
       </w:tcPr>
     </w:tblStylePr>
@@ -13531,9 +13502,9 @@
       </w:rPr>
     </w:tblStylePr>
   </w:style>
-  <w:style w:type="table" w:styleId="151">
+  <w:style w:type="table" w:styleId="840">
     <w:name w:val="List Table 7 Colorful - Accent 5"/>
-    <w:basedOn w:val="602"/>
+    <w:basedOn w:val="882"/>
     <w:uiPriority w:val="99"/>
     <w:pPr>
       <w:spacing w:after="0" w:line="240" w:lineRule="auto"/>
@@ -13579,11 +13550,11 @@
         <w:jc w:val="right"/>
       </w:pPr>
       <w:tcPr>
-        <w:shd w:color="ffffff"/>
-        <w:tcBorders>
-          <w:top w:val="none"/>
-          <w:left w:val="none"/>
-          <w:bottom w:val="none"/>
+        <w:shd w:val="clear" w:color="ffffff"/>
+        <w:tcBorders>
+          <w:top w:val="none" w:color="000000" w:sz="4" w:space="0"/>
+          <w:left w:val="none" w:color="000000" w:sz="4" w:space="0"/>
+          <w:bottom w:val="none" w:color="000000" w:sz="4" w:space="0"/>
           <w:right w:val="single" w:color="000000" w:themeColor="accent5" w:themeTint="9A" w:sz="4" w:space="0"/>
         </w:tcBorders>
       </w:tcPr>
@@ -13598,10 +13569,10 @@
       <w:tcPr>
         <w:shd w:val="clear" w:color="ffffff" w:themeColor="light1" w:fill="ffffff" w:themeFill="light1"/>
         <w:tcBorders>
-          <w:top w:val="none"/>
-          <w:left w:val="none"/>
+          <w:top w:val="none" w:color="000000" w:sz="4" w:space="0"/>
+          <w:left w:val="none" w:color="000000" w:sz="4" w:space="0"/>
           <w:bottom w:val="single" w:color="000000" w:themeColor="accent5" w:themeTint="9A" w:sz="4" w:space="0"/>
-          <w:right w:val="none"/>
+          <w:right w:val="none" w:color="000000" w:sz="4" w:space="0"/>
         </w:tcBorders>
       </w:tcPr>
     </w:tblStylePr>
@@ -13613,12 +13584,12 @@
         <w:sz w:val="22"/>
       </w:rPr>
       <w:tcPr>
-        <w:shd w:color="ffffff"/>
-        <w:tcBorders>
-          <w:top w:val="none"/>
+        <w:shd w:val="clear" w:color="ffffff"/>
+        <w:tcBorders>
+          <w:top w:val="none" w:color="000000" w:sz="4" w:space="0"/>
           <w:left w:val="single" w:color="000000" w:themeColor="accent5" w:themeTint="9A" w:sz="4" w:space="0"/>
-          <w:bottom w:val="none"/>
-          <w:right w:val="none"/>
+          <w:bottom w:val="none" w:color="000000" w:sz="4" w:space="0"/>
+          <w:right w:val="none" w:color="000000" w:sz="4" w:space="0"/>
         </w:tcBorders>
       </w:tcPr>
     </w:tblStylePr>
@@ -13633,9 +13604,9 @@
         <w:shd w:val="clear" w:color="ffffff" w:themeColor="light1" w:fill="ffffff" w:themeFill="light1"/>
         <w:tcBorders>
           <w:top w:val="single" w:color="000000" w:themeColor="accent5" w:themeTint="9A" w:sz="4" w:space="0"/>
-          <w:left w:val="none"/>
-          <w:bottom w:val="none"/>
-          <w:right w:val="none"/>
+          <w:left w:val="none" w:color="000000" w:sz="4" w:space="0"/>
+          <w:bottom w:val="none" w:color="000000" w:sz="4" w:space="0"/>
+          <w:right w:val="none" w:color="000000" w:sz="4" w:space="0"/>
         </w:tcBorders>
       </w:tcPr>
     </w:tblStylePr>
@@ -13647,9 +13618,9 @@
       </w:rPr>
     </w:tblStylePr>
   </w:style>
-  <w:style w:type="table" w:styleId="152">
+  <w:style w:type="table" w:styleId="841">
     <w:name w:val="List Table 7 Colorful - Accent 6"/>
-    <w:basedOn w:val="602"/>
+    <w:basedOn w:val="882"/>
     <w:uiPriority w:val="99"/>
     <w:pPr>
       <w:spacing w:after="0" w:line="240" w:lineRule="auto"/>
@@ -13695,11 +13666,11 @@
         <w:jc w:val="right"/>
       </w:pPr>
       <w:tcPr>
-        <w:shd w:color="ffffff"/>
-        <w:tcBorders>
-          <w:top w:val="none"/>
-          <w:left w:val="none"/>
-          <w:bottom w:val="none"/>
+        <w:shd w:val="clear" w:color="ffffff"/>
+        <w:tcBorders>
+          <w:top w:val="none" w:color="000000" w:sz="4" w:space="0"/>
+          <w:left w:val="none" w:color="000000" w:sz="4" w:space="0"/>
+          <w:bottom w:val="none" w:color="000000" w:sz="4" w:space="0"/>
           <w:right w:val="single" w:color="000000" w:themeColor="accent6" w:themeTint="98" w:sz="4" w:space="0"/>
         </w:tcBorders>
       </w:tcPr>
@@ -13714,10 +13685,10 @@
       <w:tcPr>
         <w:shd w:val="clear" w:color="ffffff" w:themeColor="light1" w:fill="ffffff" w:themeFill="light1"/>
         <w:tcBorders>
-          <w:top w:val="none"/>
-          <w:left w:val="none"/>
+          <w:top w:val="none" w:color="000000" w:sz="4" w:space="0"/>
+          <w:left w:val="none" w:color="000000" w:sz="4" w:space="0"/>
           <w:bottom w:val="single" w:color="000000" w:themeColor="accent6" w:themeTint="98" w:sz="4" w:space="0"/>
-          <w:right w:val="none"/>
+          <w:right w:val="none" w:color="000000" w:sz="4" w:space="0"/>
         </w:tcBorders>
       </w:tcPr>
     </w:tblStylePr>
@@ -13729,12 +13700,12 @@
         <w:sz w:val="22"/>
       </w:rPr>
       <w:tcPr>
-        <w:shd w:color="ffffff"/>
-        <w:tcBorders>
-          <w:top w:val="none"/>
+        <w:shd w:val="clear" w:color="ffffff"/>
+        <w:tcBorders>
+          <w:top w:val="none" w:color="000000" w:sz="4" w:space="0"/>
           <w:left w:val="single" w:color="000000" w:themeColor="accent6" w:themeTint="98" w:sz="4" w:space="0"/>
-          <w:bottom w:val="none"/>
-          <w:right w:val="none"/>
+          <w:bottom w:val="none" w:color="000000" w:sz="4" w:space="0"/>
+          <w:right w:val="none" w:color="000000" w:sz="4" w:space="0"/>
         </w:tcBorders>
       </w:tcPr>
     </w:tblStylePr>
@@ -13749,9 +13720,9 @@
         <w:shd w:val="clear" w:color="ffffff" w:themeColor="light1" w:fill="ffffff" w:themeFill="light1"/>
         <w:tcBorders>
           <w:top w:val="single" w:color="000000" w:themeColor="accent6" w:themeTint="98" w:sz="4" w:space="0"/>
-          <w:left w:val="none"/>
-          <w:bottom w:val="none"/>
-          <w:right w:val="none"/>
+          <w:left w:val="none" w:color="000000" w:sz="4" w:space="0"/>
+          <w:bottom w:val="none" w:color="000000" w:sz="4" w:space="0"/>
+          <w:right w:val="none" w:color="000000" w:sz="4" w:space="0"/>
         </w:tcBorders>
       </w:tcPr>
     </w:tblStylePr>
@@ -13763,9 +13734,9 @@
       </w:rPr>
     </w:tblStylePr>
   </w:style>
-  <w:style w:type="table" w:styleId="153">
+  <w:style w:type="table" w:styleId="842">
     <w:name w:val="Lined - Accent"/>
-    <w:basedOn w:val="602"/>
+    <w:basedOn w:val="882"/>
     <w:uiPriority w:val="99"/>
     <w:pPr>
       <w:spacing w:after="0" w:line="240" w:lineRule="auto"/>
@@ -13853,9 +13824,9 @@
       </w:tcPr>
     </w:tblStylePr>
   </w:style>
-  <w:style w:type="table" w:styleId="154">
+  <w:style w:type="table" w:styleId="843">
     <w:name w:val="Lined - Accent 1"/>
-    <w:basedOn w:val="602"/>
+    <w:basedOn w:val="882"/>
     <w:uiPriority w:val="99"/>
     <w:pPr>
       <w:spacing w:after="0" w:line="240" w:lineRule="auto"/>
@@ -13943,9 +13914,9 @@
       </w:tcPr>
     </w:tblStylePr>
   </w:style>
-  <w:style w:type="table" w:styleId="155">
+  <w:style w:type="table" w:styleId="844">
     <w:name w:val="Lined - Accent 2"/>
-    <w:basedOn w:val="602"/>
+    <w:basedOn w:val="882"/>
     <w:uiPriority w:val="99"/>
     <w:pPr>
       <w:spacing w:after="0" w:line="240" w:lineRule="auto"/>
@@ -14033,9 +14004,9 @@
       </w:tcPr>
     </w:tblStylePr>
   </w:style>
-  <w:style w:type="table" w:styleId="156">
+  <w:style w:type="table" w:styleId="845">
     <w:name w:val="Lined - Accent 3"/>
-    <w:basedOn w:val="602"/>
+    <w:basedOn w:val="882"/>
     <w:uiPriority w:val="99"/>
     <w:pPr>
       <w:spacing w:after="0" w:line="240" w:lineRule="auto"/>
@@ -14123,9 +14094,9 @@
       </w:tcPr>
     </w:tblStylePr>
   </w:style>
-  <w:style w:type="table" w:styleId="157">
+  <w:style w:type="table" w:styleId="846">
     <w:name w:val="Lined - Accent 4"/>
-    <w:basedOn w:val="602"/>
+    <w:basedOn w:val="882"/>
     <w:uiPriority w:val="99"/>
     <w:pPr>
       <w:spacing w:after="0" w:line="240" w:lineRule="auto"/>
@@ -14213,9 +14184,9 @@
       </w:tcPr>
     </w:tblStylePr>
   </w:style>
-  <w:style w:type="table" w:styleId="158">
+  <w:style w:type="table" w:styleId="847">
     <w:name w:val="Lined - Accent 5"/>
-    <w:basedOn w:val="602"/>
+    <w:basedOn w:val="882"/>
     <w:uiPriority w:val="99"/>
     <w:pPr>
       <w:spacing w:after="0" w:line="240" w:lineRule="auto"/>
@@ -14303,9 +14274,9 @@
       </w:tcPr>
     </w:tblStylePr>
   </w:style>
-  <w:style w:type="table" w:styleId="159">
+  <w:style w:type="table" w:styleId="848">
     <w:name w:val="Lined - Accent 6"/>
-    <w:basedOn w:val="602"/>
+    <w:basedOn w:val="882"/>
     <w:uiPriority w:val="99"/>
     <w:pPr>
       <w:spacing w:after="0" w:line="240" w:lineRule="auto"/>
@@ -14393,9 +14364,9 @@
       </w:tcPr>
     </w:tblStylePr>
   </w:style>
-  <w:style w:type="table" w:styleId="160">
+  <w:style w:type="table" w:styleId="849">
     <w:name w:val="Bordered &amp; Lined - Accent"/>
-    <w:basedOn w:val="602"/>
+    <w:basedOn w:val="882"/>
     <w:uiPriority w:val="99"/>
     <w:pPr>
       <w:spacing w:after="0" w:line="240" w:lineRule="auto"/>
@@ -14491,9 +14462,9 @@
       </w:tcPr>
     </w:tblStylePr>
   </w:style>
-  <w:style w:type="table" w:styleId="161">
+  <w:style w:type="table" w:styleId="850">
     <w:name w:val="Bordered &amp; Lined - Accent 1"/>
-    <w:basedOn w:val="602"/>
+    <w:basedOn w:val="882"/>
     <w:uiPriority w:val="99"/>
     <w:pPr>
       <w:spacing w:after="0" w:line="240" w:lineRule="auto"/>
@@ -14589,9 +14560,9 @@
       </w:tcPr>
     </w:tblStylePr>
   </w:style>
-  <w:style w:type="table" w:styleId="162">
+  <w:style w:type="table" w:styleId="851">
     <w:name w:val="Bordered &amp; Lined - Accent 2"/>
-    <w:basedOn w:val="602"/>
+    <w:basedOn w:val="882"/>
     <w:uiPriority w:val="99"/>
     <w:pPr>
       <w:spacing w:after="0" w:line="240" w:lineRule="auto"/>
@@ -14687,9 +14658,9 @@
       </w:tcPr>
     </w:tblStylePr>
   </w:style>
-  <w:style w:type="table" w:styleId="163">
+  <w:style w:type="table" w:styleId="852">
     <w:name w:val="Bordered &amp; Lined - Accent 3"/>
-    <w:basedOn w:val="602"/>
+    <w:basedOn w:val="882"/>
     <w:uiPriority w:val="99"/>
     <w:pPr>
       <w:spacing w:after="0" w:line="240" w:lineRule="auto"/>
@@ -14785,9 +14756,9 @@
       </w:tcPr>
     </w:tblStylePr>
   </w:style>
-  <w:style w:type="table" w:styleId="164">
+  <w:style w:type="table" w:styleId="853">
     <w:name w:val="Bordered &amp; Lined - Accent 4"/>
-    <w:basedOn w:val="602"/>
+    <w:basedOn w:val="882"/>
     <w:uiPriority w:val="99"/>
     <w:pPr>
       <w:spacing w:after="0" w:line="240" w:lineRule="auto"/>
@@ -14883,9 +14854,9 @@
       </w:tcPr>
     </w:tblStylePr>
   </w:style>
-  <w:style w:type="table" w:styleId="165">
+  <w:style w:type="table" w:styleId="854">
     <w:name w:val="Bordered &amp; Lined - Accent 5"/>
-    <w:basedOn w:val="602"/>
+    <w:basedOn w:val="882"/>
     <w:uiPriority w:val="99"/>
     <w:pPr>
       <w:spacing w:after="0" w:line="240" w:lineRule="auto"/>
@@ -14981,9 +14952,9 @@
       </w:tcPr>
     </w:tblStylePr>
   </w:style>
-  <w:style w:type="table" w:styleId="166">
+  <w:style w:type="table" w:styleId="855">
     <w:name w:val="Bordered &amp; Lined - Accent 6"/>
-    <w:basedOn w:val="602"/>
+    <w:basedOn w:val="882"/>
     <w:uiPriority w:val="99"/>
     <w:pPr>
       <w:spacing w:after="0" w:line="240" w:lineRule="auto"/>
@@ -15079,9 +15050,9 @@
       </w:tcPr>
     </w:tblStylePr>
   </w:style>
-  <w:style w:type="table" w:styleId="167">
+  <w:style w:type="table" w:styleId="856">
     <w:name w:val="Bordered"/>
-    <w:basedOn w:val="602"/>
+    <w:basedOn w:val="882"/>
     <w:uiPriority w:val="99"/>
     <w:pPr>
       <w:spacing w:after="0" w:line="240" w:lineRule="auto"/>
@@ -15158,9 +15129,9 @@
       </w:tcPr>
     </w:tblStylePr>
   </w:style>
-  <w:style w:type="table" w:styleId="168">
+  <w:style w:type="table" w:styleId="857">
     <w:name w:val="Bordered - Accent 1"/>
-    <w:basedOn w:val="602"/>
+    <w:basedOn w:val="882"/>
     <w:uiPriority w:val="99"/>
     <w:pPr>
       <w:spacing w:after="0" w:line="240" w:lineRule="auto"/>
@@ -15237,9 +15208,9 @@
       </w:tcPr>
     </w:tblStylePr>
   </w:style>
-  <w:style w:type="table" w:styleId="169">
+  <w:style w:type="table" w:styleId="858">
     <w:name w:val="Bordered - Accent 2"/>
-    <w:basedOn w:val="602"/>
+    <w:basedOn w:val="882"/>
     <w:uiPriority w:val="99"/>
     <w:pPr>
       <w:spacing w:after="0" w:line="240" w:lineRule="auto"/>
@@ -15316,9 +15287,9 @@
       </w:tcPr>
     </w:tblStylePr>
   </w:style>
-  <w:style w:type="table" w:styleId="170">
+  <w:style w:type="table" w:styleId="859">
     <w:name w:val="Bordered - Accent 3"/>
-    <w:basedOn w:val="602"/>
+    <w:basedOn w:val="882"/>
     <w:uiPriority w:val="99"/>
     <w:pPr>
       <w:spacing w:after="0" w:line="240" w:lineRule="auto"/>
@@ -15395,9 +15366,9 @@
       </w:tcPr>
     </w:tblStylePr>
   </w:style>
-  <w:style w:type="table" w:styleId="171">
+  <w:style w:type="table" w:styleId="860">
     <w:name w:val="Bordered - Accent 4"/>
-    <w:basedOn w:val="602"/>
+    <w:basedOn w:val="882"/>
     <w:uiPriority w:val="99"/>
     <w:pPr>
       <w:spacing w:after="0" w:line="240" w:lineRule="auto"/>
@@ -15474,9 +15445,9 @@
       </w:tcPr>
     </w:tblStylePr>
   </w:style>
-  <w:style w:type="table" w:styleId="172">
+  <w:style w:type="table" w:styleId="861">
     <w:name w:val="Bordered - Accent 5"/>
-    <w:basedOn w:val="602"/>
+    <w:basedOn w:val="882"/>
     <w:uiPriority w:val="99"/>
     <w:pPr>
       <w:spacing w:after="0" w:line="240" w:lineRule="auto"/>
@@ -15553,9 +15524,9 @@
       </w:tcPr>
     </w:tblStylePr>
   </w:style>
-  <w:style w:type="table" w:styleId="173">
+  <w:style w:type="table" w:styleId="862">
     <w:name w:val="Bordered - Accent 6"/>
-    <w:basedOn w:val="602"/>
+    <w:basedOn w:val="882"/>
     <w:uiPriority w:val="99"/>
     <w:pPr>
       <w:spacing w:after="0" w:line="240" w:lineRule="auto"/>
@@ -15632,7 +15603,7 @@
       </w:tcPr>
     </w:tblStylePr>
   </w:style>
-  <w:style w:type="character" w:styleId="174">
+  <w:style w:type="character" w:styleId="863">
     <w:name w:val="Hyperlink"/>
     <w:uiPriority w:val="99"/>
     <w:unhideWhenUsed/>
@@ -15641,10 +15612,10 @@
       <w:u w:val="single"/>
     </w:rPr>
   </w:style>
-  <w:style w:type="paragraph" w:styleId="175">
+  <w:style w:type="paragraph" w:styleId="864">
     <w:name w:val="footnote text"/>
-    <w:basedOn w:val="601"/>
-    <w:link w:val="176"/>
+    <w:basedOn w:val="881"/>
+    <w:link w:val="865"/>
     <w:uiPriority w:val="99"/>
     <w:semiHidden/>
     <w:unhideWhenUsed/>
@@ -15655,27 +15626,26 @@
       <w:sz w:val="18"/>
     </w:rPr>
   </w:style>
-  <w:style w:type="character" w:styleId="176">
+  <w:style w:type="character" w:styleId="865">
     <w:name w:val="Footnote Text Char"/>
-    <w:link w:val="175"/>
+    <w:link w:val="864"/>
     <w:uiPriority w:val="99"/>
     <w:rPr>
       <w:sz w:val="18"/>
     </w:rPr>
   </w:style>
-  <w:style w:type="character" w:styleId="177">
+  <w:style w:type="character" w:styleId="866">
     <w:name w:val="footnote reference"/>
-    <w:basedOn w:val="11"/>
     <w:uiPriority w:val="99"/>
     <w:unhideWhenUsed/>
     <w:rPr>
       <w:vertAlign w:val="superscript"/>
     </w:rPr>
   </w:style>
-  <w:style w:type="paragraph" w:styleId="178">
+  <w:style w:type="paragraph" w:styleId="867">
     <w:name w:val="endnote text"/>
-    <w:basedOn w:val="601"/>
-    <w:link w:val="179"/>
+    <w:basedOn w:val="881"/>
+    <w:link w:val="868"/>
     <w:uiPriority w:val="99"/>
     <w:semiHidden/>
     <w:unhideWhenUsed/>
@@ -15686,17 +15656,16 @@
       <w:sz w:val="20"/>
     </w:rPr>
   </w:style>
-  <w:style w:type="character" w:styleId="179">
+  <w:style w:type="character" w:styleId="868">
     <w:name w:val="Endnote Text Char"/>
-    <w:link w:val="178"/>
+    <w:link w:val="867"/>
     <w:uiPriority w:val="99"/>
     <w:rPr>
       <w:sz w:val="20"/>
     </w:rPr>
   </w:style>
-  <w:style w:type="character" w:styleId="180">
+  <w:style w:type="character" w:styleId="869">
     <w:name w:val="endnote reference"/>
-    <w:basedOn w:val="11"/>
     <w:uiPriority w:val="99"/>
     <w:semiHidden/>
     <w:unhideWhenUsed/>
@@ -15704,10 +15673,10 @@
       <w:vertAlign w:val="superscript"/>
     </w:rPr>
   </w:style>
-  <w:style w:type="paragraph" w:styleId="181">
+  <w:style w:type="paragraph" w:styleId="870">
     <w:name w:val="toc 1"/>
-    <w:basedOn w:val="601"/>
-    <w:next w:val="601"/>
+    <w:basedOn w:val="881"/>
+    <w:next w:val="881"/>
     <w:uiPriority w:val="39"/>
     <w:unhideWhenUsed/>
     <w:pPr>
@@ -15715,10 +15684,10 @@
       <w:spacing w:after="57"/>
     </w:pPr>
   </w:style>
-  <w:style w:type="paragraph" w:styleId="182">
+  <w:style w:type="paragraph" w:styleId="871">
     <w:name w:val="toc 2"/>
-    <w:basedOn w:val="601"/>
-    <w:next w:val="601"/>
+    <w:basedOn w:val="881"/>
+    <w:next w:val="881"/>
     <w:uiPriority w:val="39"/>
     <w:unhideWhenUsed/>
     <w:pPr>
@@ -15726,10 +15695,10 @@
       <w:spacing w:after="57"/>
     </w:pPr>
   </w:style>
-  <w:style w:type="paragraph" w:styleId="183">
+  <w:style w:type="paragraph" w:styleId="872">
     <w:name w:val="toc 3"/>
-    <w:basedOn w:val="601"/>
-    <w:next w:val="601"/>
+    <w:basedOn w:val="881"/>
+    <w:next w:val="881"/>
     <w:uiPriority w:val="39"/>
     <w:unhideWhenUsed/>
     <w:pPr>
@@ -15737,10 +15706,10 @@
       <w:spacing w:after="57"/>
     </w:pPr>
   </w:style>
-  <w:style w:type="paragraph" w:styleId="184">
+  <w:style w:type="paragraph" w:styleId="873">
     <w:name w:val="toc 4"/>
-    <w:basedOn w:val="601"/>
-    <w:next w:val="601"/>
+    <w:basedOn w:val="881"/>
+    <w:next w:val="881"/>
     <w:uiPriority w:val="39"/>
     <w:unhideWhenUsed/>
     <w:pPr>
@@ -15748,10 +15717,10 @@
       <w:spacing w:after="57"/>
     </w:pPr>
   </w:style>
-  <w:style w:type="paragraph" w:styleId="185">
+  <w:style w:type="paragraph" w:styleId="874">
     <w:name w:val="toc 5"/>
-    <w:basedOn w:val="601"/>
-    <w:next w:val="601"/>
+    <w:basedOn w:val="881"/>
+    <w:next w:val="881"/>
     <w:uiPriority w:val="39"/>
     <w:unhideWhenUsed/>
     <w:pPr>
@@ -15759,10 +15728,10 @@
       <w:spacing w:after="57"/>
     </w:pPr>
   </w:style>
-  <w:style w:type="paragraph" w:styleId="186">
+  <w:style w:type="paragraph" w:styleId="875">
     <w:name w:val="toc 6"/>
-    <w:basedOn w:val="601"/>
-    <w:next w:val="601"/>
+    <w:basedOn w:val="881"/>
+    <w:next w:val="881"/>
     <w:uiPriority w:val="39"/>
     <w:unhideWhenUsed/>
     <w:pPr>
@@ -15770,10 +15739,10 @@
       <w:spacing w:after="57"/>
     </w:pPr>
   </w:style>
-  <w:style w:type="paragraph" w:styleId="187">
+  <w:style w:type="paragraph" w:styleId="876">
     <w:name w:val="toc 7"/>
-    <w:basedOn w:val="601"/>
-    <w:next w:val="601"/>
+    <w:basedOn w:val="881"/>
+    <w:next w:val="881"/>
     <w:uiPriority w:val="39"/>
     <w:unhideWhenUsed/>
     <w:pPr>
@@ -15781,10 +15750,10 @@
       <w:spacing w:after="57"/>
     </w:pPr>
   </w:style>
-  <w:style w:type="paragraph" w:styleId="188">
+  <w:style w:type="paragraph" w:styleId="877">
     <w:name w:val="toc 8"/>
-    <w:basedOn w:val="601"/>
-    <w:next w:val="601"/>
+    <w:basedOn w:val="881"/>
+    <w:next w:val="881"/>
     <w:uiPriority w:val="39"/>
     <w:unhideWhenUsed/>
     <w:pPr>
@@ -15792,10 +15761,10 @@
       <w:spacing w:after="57"/>
     </w:pPr>
   </w:style>
-  <w:style w:type="paragraph" w:styleId="189">
+  <w:style w:type="paragraph" w:styleId="878">
     <w:name w:val="toc 9"/>
-    <w:basedOn w:val="601"/>
-    <w:next w:val="601"/>
+    <w:basedOn w:val="881"/>
+    <w:next w:val="881"/>
     <w:uiPriority w:val="39"/>
     <w:unhideWhenUsed/>
     <w:pPr>
@@ -15803,26 +15772,26 @@
       <w:spacing w:after="57"/>
     </w:pPr>
   </w:style>
-  <w:style w:type="paragraph" w:styleId="190">
+  <w:style w:type="paragraph" w:styleId="879">
     <w:name w:val="TOC Heading"/>
     <w:uiPriority w:val="39"/>
     <w:unhideWhenUsed/>
   </w:style>
-  <w:style w:type="paragraph" w:styleId="191">
+  <w:style w:type="paragraph" w:styleId="880">
     <w:name w:val="table of figures"/>
-    <w:basedOn w:val="601"/>
-    <w:next w:val="601"/>
+    <w:basedOn w:val="881"/>
+    <w:next w:val="881"/>
     <w:uiPriority w:val="99"/>
     <w:unhideWhenUsed/>
     <w:pPr>
       <w:spacing w:after="0" w:afterAutospacing="0"/>
     </w:pPr>
   </w:style>
-  <w:style w:type="paragraph" w:styleId="601" w:default="1">
+  <w:style w:type="paragraph" w:styleId="881" w:default="1">
     <w:name w:val="Normal"/>
     <w:qFormat/>
   </w:style>
-  <w:style w:type="table" w:styleId="602" w:default="1">
+  <w:style w:type="table" w:styleId="882" w:default="1">
     <w:name w:val="Normal Table"/>
     <w:uiPriority w:val="99"/>
     <w:semiHidden/>
@@ -15837,24 +15806,24 @@
       </w:tblCellMar>
     </w:tblPr>
   </w:style>
-  <w:style w:type="numbering" w:styleId="603" w:default="1">
+  <w:style w:type="numbering" w:styleId="883" w:default="1">
     <w:name w:val="No List"/>
     <w:uiPriority w:val="99"/>
     <w:semiHidden/>
     <w:unhideWhenUsed/>
   </w:style>
-  <w:style w:type="paragraph" w:styleId="604">
+  <w:style w:type="paragraph" w:styleId="884">
     <w:name w:val="No Spacing"/>
-    <w:basedOn w:val="601"/>
+    <w:basedOn w:val="881"/>
     <w:uiPriority w:val="1"/>
     <w:qFormat/>
     <w:pPr>
       <w:spacing w:after="0" w:line="240" w:lineRule="auto"/>
     </w:pPr>
   </w:style>
-  <w:style w:type="paragraph" w:styleId="605">
+  <w:style w:type="paragraph" w:styleId="885">
     <w:name w:val="List Paragraph"/>
-    <w:basedOn w:val="601"/>
+    <w:basedOn w:val="881"/>
     <w:uiPriority w:val="34"/>
     <w:qFormat/>
     <w:pPr>
@@ -15862,7 +15831,7 @@
       <w:ind w:left="720"/>
     </w:pPr>
   </w:style>
-  <w:style w:type="character" w:styleId="610" w:default="1">
+  <w:style w:type="character" w:styleId="886" w:default="1">
     <w:name w:val="Default Paragraph Font"/>
     <w:uiPriority w:val="1"/>
     <w:semiHidden/>

</xml_diff>